<commit_message>
lo que va de la entrega 2
</commit_message>
<xml_diff>
--- a/entrega 2 - simio Basemodel/Entrega 2.docx
+++ b/entrega 2 - simio Basemodel/Entrega 2.docx
@@ -9,6 +9,7 @@
           <w:color w:val="auto"/>
         </w:rPr>
       </w:pPr>
+      <w:bookmarkStart w:id="0" w:name="_GoBack"/>
       <w:r>
         <w:rPr>
           <w:rFonts w:ascii="Times New Roman" w:hAnsi="Times New Roman" w:cs="Times New Roman"/>
@@ -514,6 +515,7 @@
         <w:t xml:space="preserve"> del 2017</w:t>
       </w:r>
     </w:p>
+    <w:bookmarkEnd w:id="0"/>
     <w:p>
       <w:pPr>
         <w:jc w:val="both"/>
@@ -8258,7 +8260,7 @@
           <w:sz w:val="24"/>
           <w:szCs w:val="24"/>
         </w:rPr>
-        <w:t>Camiones</w:t>
+        <w:t>Contexto</w:t>
       </w:r>
     </w:p>
     <w:p>
@@ -8283,7 +8285,7 @@
           <w:sz w:val="24"/>
           <w:szCs w:val="24"/>
         </w:rPr>
-        <w:t xml:space="preserve">Fueron modelados como </w:t>
+        <w:t xml:space="preserve">Conforme a la realidad del clima del </w:t>
       </w:r>
       <w:proofErr w:type="spellStart"/>
       <w:r>
@@ -8294,7 +8296,7 @@
           <w:sz w:val="24"/>
           <w:szCs w:val="24"/>
         </w:rPr>
-        <w:t>ModelEntity</w:t>
+        <w:t>midwest</w:t>
       </w:r>
       <w:proofErr w:type="spellEnd"/>
       <w:r>
@@ -8306,111 +8308,19 @@
           <w:sz w:val="24"/>
           <w:szCs w:val="24"/>
         </w:rPr>
-        <w:t xml:space="preserve">. Como deben partir de los aserraderos y volver a ellos ingresan al sistema a través de </w:t>
-      </w:r>
-      <w:r>
-        <w:rPr>
-          <w:rStyle w:val="nfasissutil"/>
-          <w:rFonts w:ascii="Arial" w:hAnsi="Arial" w:cs="Arial"/>
-          <w:color w:val="auto"/>
-          <w:sz w:val="24"/>
-          <w:szCs w:val="24"/>
-        </w:rPr>
-        <w:t>servers</w:t>
-      </w:r>
-      <w:r>
-        <w:rPr>
-          <w:rStyle w:val="nfasissutil"/>
-          <w:rFonts w:ascii="Arial" w:hAnsi="Arial" w:cs="Arial"/>
-          <w:i w:val="0"/>
-          <w:color w:val="auto"/>
-          <w:sz w:val="24"/>
-          <w:szCs w:val="24"/>
-        </w:rPr>
-        <w:t xml:space="preserve"> en la ubicación de los aserraderos. Para administrar la madera que transporta, mediante la herramienta </w:t>
-      </w:r>
-      <w:proofErr w:type="spellStart"/>
-      <w:r>
-        <w:rPr>
-          <w:rStyle w:val="nfasissutil"/>
-          <w:rFonts w:ascii="Arial" w:hAnsi="Arial" w:cs="Arial"/>
-          <w:color w:val="auto"/>
-          <w:sz w:val="24"/>
-          <w:szCs w:val="24"/>
-        </w:rPr>
-        <w:t>States</w:t>
-      </w:r>
-      <w:proofErr w:type="spellEnd"/>
-      <w:r>
-        <w:rPr>
-          <w:rStyle w:val="nfasissutil"/>
-          <w:rFonts w:ascii="Arial" w:hAnsi="Arial" w:cs="Arial"/>
-          <w:i w:val="0"/>
-          <w:color w:val="auto"/>
-          <w:sz w:val="24"/>
-          <w:szCs w:val="24"/>
-        </w:rPr>
-        <w:t xml:space="preserve"> en </w:t>
-      </w:r>
-      <w:proofErr w:type="spellStart"/>
-      <w:r>
-        <w:rPr>
-          <w:rStyle w:val="nfasissutil"/>
-          <w:rFonts w:ascii="Arial" w:hAnsi="Arial" w:cs="Arial"/>
-          <w:color w:val="auto"/>
-          <w:sz w:val="24"/>
-          <w:szCs w:val="24"/>
-        </w:rPr>
-        <w:t>ModelEntity</w:t>
-      </w:r>
-      <w:proofErr w:type="spellEnd"/>
-      <w:r>
-        <w:rPr>
-          <w:rStyle w:val="nfasissutil"/>
-          <w:rFonts w:ascii="Arial" w:hAnsi="Arial" w:cs="Arial"/>
-          <w:i w:val="0"/>
-          <w:color w:val="auto"/>
-          <w:sz w:val="24"/>
-          <w:szCs w:val="24"/>
-        </w:rPr>
-        <w:t>, se generó la variable “peso”, la que representa la cantidad de madera que tiene el camión (no nos interesa el peso del camión en sí, por lo que solo nos referimos a</w:t>
-      </w:r>
-      <w:r>
-        <w:rPr>
-          <w:rStyle w:val="nfasissutil"/>
-          <w:rFonts w:ascii="Arial" w:hAnsi="Arial" w:cs="Arial"/>
-          <w:i w:val="0"/>
-          <w:color w:val="auto"/>
-          <w:sz w:val="24"/>
-          <w:szCs w:val="24"/>
-        </w:rPr>
-        <w:t xml:space="preserve"> </w:t>
-      </w:r>
-      <w:r>
-        <w:rPr>
-          <w:rStyle w:val="nfasissutil"/>
-          <w:rFonts w:ascii="Arial" w:hAnsi="Arial" w:cs="Arial"/>
-          <w:i w:val="0"/>
-          <w:color w:val="auto"/>
-          <w:sz w:val="24"/>
-          <w:szCs w:val="24"/>
-        </w:rPr>
-        <w:t>la madera).</w:t>
-      </w:r>
-    </w:p>
-    <w:p>
-      <w:pPr>
-        <w:ind w:firstLine="360"/>
-        <w:jc w:val="both"/>
-        <w:rPr>
-          <w:rStyle w:val="nfasissutil"/>
-          <w:rFonts w:ascii="Arial" w:hAnsi="Arial" w:cs="Arial"/>
-          <w:i w:val="0"/>
-          <w:color w:val="auto"/>
-          <w:sz w:val="24"/>
-          <w:szCs w:val="24"/>
-        </w:rPr>
-      </w:pPr>
+        <w:t xml:space="preserve"> la cantidad de camiones cargados máxima que puede enviar un aserradero en un día viene limitada por las condiciones climáticas de acuerdo a lo que se indica en la Tabla 2. Para modelar esta si</w:t>
+      </w:r>
+      <w:r>
+        <w:rPr>
+          <w:rStyle w:val="nfasissutil"/>
+          <w:rFonts w:ascii="Arial" w:hAnsi="Arial" w:cs="Arial"/>
+          <w:i w:val="0"/>
+          <w:color w:val="auto"/>
+          <w:sz w:val="24"/>
+          <w:szCs w:val="24"/>
+        </w:rPr>
+        <w:t xml:space="preserve">tuación se construyó un proceso que primero genera un vector con los días no trabajables (con las probabilidades indicadas en la Tabla 2), luego, otro proceso que genera el máximo de cargas que puede enviar en un día un aserradero, el que asigna cero automáticamente si el proceso anterior indica que no se puede trabajar ese día y si </w:t>
+      </w:r>
       <w:r>
         <w:rPr>
           <w:rStyle w:val="nfasissutil"/>
@@ -8421,174 +8331,7 @@
           <w:szCs w:val="24"/>
         </w:rPr>
         <w:lastRenderedPageBreak/>
-        <w:t xml:space="preserve">En su trayecto los camiones son cargados en los aserraderos </w:t>
-      </w:r>
-      <w:r>
-        <w:rPr>
-          <w:rStyle w:val="nfasissutil"/>
-          <w:rFonts w:ascii="Arial" w:hAnsi="Arial" w:cs="Arial"/>
-          <w:i w:val="0"/>
-          <w:color w:val="auto"/>
-          <w:sz w:val="24"/>
-          <w:szCs w:val="24"/>
-        </w:rPr>
-        <w:t xml:space="preserve">y </w:t>
-      </w:r>
-      <w:r>
-        <w:rPr>
-          <w:rStyle w:val="nfasissutil"/>
-          <w:rFonts w:ascii="Arial" w:hAnsi="Arial" w:cs="Arial"/>
-          <w:i w:val="0"/>
-          <w:color w:val="auto"/>
-          <w:sz w:val="24"/>
-          <w:szCs w:val="24"/>
-        </w:rPr>
-        <w:t xml:space="preserve">dirigidos al </w:t>
-      </w:r>
-      <w:proofErr w:type="spellStart"/>
-      <w:r>
-        <w:rPr>
-          <w:rStyle w:val="nfasissutil"/>
-          <w:rFonts w:ascii="Arial" w:hAnsi="Arial" w:cs="Arial"/>
-          <w:color w:val="auto"/>
-          <w:sz w:val="24"/>
-          <w:szCs w:val="24"/>
-        </w:rPr>
-        <w:t>scalehouse</w:t>
-      </w:r>
-      <w:proofErr w:type="spellEnd"/>
-      <w:r>
-        <w:rPr>
-          <w:rStyle w:val="nfasissutil"/>
-          <w:rFonts w:ascii="Arial" w:hAnsi="Arial" w:cs="Arial"/>
-          <w:i w:val="0"/>
-          <w:color w:val="auto"/>
-          <w:sz w:val="24"/>
-          <w:szCs w:val="24"/>
-        </w:rPr>
-        <w:t xml:space="preserve"> de la papelera que le</w:t>
-      </w:r>
-      <w:r>
-        <w:rPr>
-          <w:rStyle w:val="nfasissutil"/>
-          <w:rFonts w:ascii="Arial" w:hAnsi="Arial" w:cs="Arial"/>
-          <w:i w:val="0"/>
-          <w:color w:val="auto"/>
-          <w:sz w:val="24"/>
-          <w:szCs w:val="24"/>
-        </w:rPr>
-        <w:t>s</w:t>
-      </w:r>
-      <w:r>
-        <w:rPr>
-          <w:rStyle w:val="nfasissutil"/>
-          <w:rFonts w:ascii="Arial" w:hAnsi="Arial" w:cs="Arial"/>
-          <w:i w:val="0"/>
-          <w:color w:val="auto"/>
-          <w:sz w:val="24"/>
-          <w:szCs w:val="24"/>
-        </w:rPr>
-        <w:t xml:space="preserve"> corresponde</w:t>
-      </w:r>
-      <w:r>
-        <w:rPr>
-          <w:rStyle w:val="nfasissutil"/>
-          <w:rFonts w:ascii="Arial" w:hAnsi="Arial" w:cs="Arial"/>
-          <w:i w:val="0"/>
-          <w:color w:val="auto"/>
-          <w:sz w:val="24"/>
-          <w:szCs w:val="24"/>
-        </w:rPr>
-        <w:t xml:space="preserve"> (</w:t>
-      </w:r>
-      <w:r>
-        <w:rPr>
-          <w:rStyle w:val="nfasissutil"/>
-          <w:rFonts w:ascii="Arial" w:hAnsi="Arial" w:cs="Arial"/>
-          <w:i w:val="0"/>
-          <w:color w:val="auto"/>
-          <w:sz w:val="24"/>
-          <w:szCs w:val="24"/>
-        </w:rPr>
-        <w:t>ver el apartado Aserraderos para más detalle</w:t>
-      </w:r>
-      <w:r>
-        <w:rPr>
-          <w:rStyle w:val="nfasissutil"/>
-          <w:rFonts w:ascii="Arial" w:hAnsi="Arial" w:cs="Arial"/>
-          <w:i w:val="0"/>
-          <w:color w:val="auto"/>
-          <w:sz w:val="24"/>
-          <w:szCs w:val="24"/>
-        </w:rPr>
-        <w:t>)</w:t>
-      </w:r>
-      <w:r>
-        <w:rPr>
-          <w:rStyle w:val="nfasissutil"/>
-          <w:rFonts w:ascii="Arial" w:hAnsi="Arial" w:cs="Arial"/>
-          <w:i w:val="0"/>
-          <w:color w:val="auto"/>
-          <w:sz w:val="24"/>
-          <w:szCs w:val="24"/>
-        </w:rPr>
-        <w:t xml:space="preserve">, </w:t>
-      </w:r>
-      <w:r>
-        <w:rPr>
-          <w:rStyle w:val="nfasissutil"/>
-          <w:rFonts w:ascii="Arial" w:hAnsi="Arial" w:cs="Arial"/>
-          <w:i w:val="0"/>
-          <w:color w:val="auto"/>
-          <w:sz w:val="24"/>
-          <w:szCs w:val="24"/>
-        </w:rPr>
-        <w:t xml:space="preserve">luego allí se les aplican los procesos de pesaje, se les indica dónde depositar la madera y se les redirige de vuelta a un nodo en sus aserraderos (ver apartado Papeleras para más detalle). Finalmente, allí son destruidos mediante un </w:t>
-      </w:r>
-      <w:proofErr w:type="spellStart"/>
-      <w:r>
-        <w:rPr>
-          <w:rStyle w:val="nfasissutil"/>
-          <w:rFonts w:ascii="Arial" w:hAnsi="Arial" w:cs="Arial"/>
-          <w:color w:val="auto"/>
-          <w:sz w:val="24"/>
-          <w:szCs w:val="24"/>
-        </w:rPr>
-        <w:t>process</w:t>
-      </w:r>
-      <w:proofErr w:type="spellEnd"/>
-      <w:r>
-        <w:rPr>
-          <w:rStyle w:val="nfasissutil"/>
-          <w:rFonts w:ascii="Arial" w:hAnsi="Arial" w:cs="Arial"/>
-          <w:i w:val="0"/>
-          <w:color w:val="auto"/>
-          <w:sz w:val="24"/>
-          <w:szCs w:val="24"/>
-        </w:rPr>
-        <w:t xml:space="preserve"> (</w:t>
-      </w:r>
-      <w:r>
-        <w:rPr>
-          <w:rStyle w:val="nfasissutil"/>
-          <w:rFonts w:ascii="Arial" w:hAnsi="Arial" w:cs="Arial"/>
-          <w:i w:val="0"/>
-          <w:color w:val="auto"/>
-          <w:sz w:val="24"/>
-          <w:szCs w:val="24"/>
-        </w:rPr>
-        <w:t>ver el apartado Aserraderos para más detalle</w:t>
-      </w:r>
-      <w:r>
-        <w:rPr>
-          <w:rStyle w:val="nfasissutil"/>
-          <w:rFonts w:ascii="Arial" w:hAnsi="Arial" w:cs="Arial"/>
-          <w:i w:val="0"/>
-          <w:color w:val="auto"/>
-          <w:sz w:val="24"/>
-          <w:szCs w:val="24"/>
-        </w:rPr>
-        <w:t>).</w:t>
+        <w:t>no es así, genera dicha cantidad conforme a las distribuciones indicadas en la Tabla 2. Finalmente, se creó un tercer proceso que llama al anterior 100 veces, de modo tal que da lugar a una matriz que tiene la cantidad máxima de cargas diarias que puede enviar cada uno de los aserraderos.</w:t>
       </w:r>
     </w:p>
     <w:p>
@@ -8619,7 +8362,7 @@
           <w:sz w:val="24"/>
           <w:szCs w:val="24"/>
         </w:rPr>
-        <w:t>Madera</w:t>
+        <w:t>Caminos</w:t>
       </w:r>
     </w:p>
     <w:p>
@@ -8644,83 +8387,7 @@
           <w:sz w:val="24"/>
           <w:szCs w:val="24"/>
         </w:rPr>
-        <w:t>En nuestro modelo la madera no es una entidad, sino un atributo del inventario de cada aserradero y de los camiones. Cuando un camión es cargado</w:t>
-      </w:r>
-      <w:r>
-        <w:rPr>
-          <w:rStyle w:val="nfasissutil"/>
-          <w:rFonts w:ascii="Arial" w:hAnsi="Arial" w:cs="Arial"/>
-          <w:i w:val="0"/>
-          <w:color w:val="auto"/>
-          <w:sz w:val="24"/>
-          <w:szCs w:val="24"/>
-        </w:rPr>
-        <w:t xml:space="preserve"> en un aserradero </w:t>
-      </w:r>
-      <w:r>
-        <w:rPr>
-          <w:rStyle w:val="nfasissutil"/>
-          <w:rFonts w:ascii="Arial" w:hAnsi="Arial" w:cs="Arial"/>
-          <w:i w:val="0"/>
-          <w:color w:val="auto"/>
-          <w:sz w:val="24"/>
-          <w:szCs w:val="24"/>
-        </w:rPr>
-        <w:t>(</w:t>
-      </w:r>
-      <w:r>
-        <w:rPr>
-          <w:rStyle w:val="nfasissutil"/>
-          <w:rFonts w:ascii="Arial" w:hAnsi="Arial" w:cs="Arial"/>
-          <w:i w:val="0"/>
-          <w:color w:val="auto"/>
-          <w:sz w:val="24"/>
-          <w:szCs w:val="24"/>
-        </w:rPr>
-        <w:t>ver el a</w:t>
-      </w:r>
-      <w:r>
-        <w:rPr>
-          <w:rStyle w:val="nfasissutil"/>
-          <w:rFonts w:ascii="Arial" w:hAnsi="Arial" w:cs="Arial"/>
-          <w:i w:val="0"/>
-          <w:color w:val="auto"/>
-          <w:sz w:val="24"/>
-          <w:szCs w:val="24"/>
-        </w:rPr>
-        <w:t>partado Aserraderos para más detalle del proceso</w:t>
-      </w:r>
-      <w:r>
-        <w:rPr>
-          <w:rStyle w:val="nfasissutil"/>
-          <w:rFonts w:ascii="Arial" w:hAnsi="Arial" w:cs="Arial"/>
-          <w:i w:val="0"/>
-          <w:color w:val="auto"/>
-          <w:sz w:val="24"/>
-          <w:szCs w:val="24"/>
-        </w:rPr>
-        <w:t xml:space="preserve">) se le aumenta su variable peso, la que indica la madera que este posee, mientras que cuando un camión es descargado (ver apartado Papeleras para más detalle del proceso) se le disminuye dicha variable y se aumenta la variable de inventario de la correspondiente papelera, lo que indica que aumentó el </w:t>
-      </w:r>
-      <w:r>
-        <w:rPr>
-          <w:rStyle w:val="nfasissutil"/>
-          <w:rFonts w:ascii="Arial" w:hAnsi="Arial" w:cs="Arial"/>
-          <w:color w:val="auto"/>
-          <w:sz w:val="24"/>
-          <w:szCs w:val="24"/>
-        </w:rPr>
-        <w:t>stock</w:t>
-      </w:r>
-      <w:r>
-        <w:rPr>
-          <w:rStyle w:val="nfasissutil"/>
-          <w:rFonts w:ascii="Arial" w:hAnsi="Arial" w:cs="Arial"/>
-          <w:i w:val="0"/>
-          <w:color w:val="auto"/>
-          <w:sz w:val="24"/>
-          <w:szCs w:val="24"/>
-        </w:rPr>
-        <w:t xml:space="preserve"> de madera de esta. Finalmente, cuando la madera es procesada por el </w:t>
+        <w:t xml:space="preserve">Todos los caminos de ida y vuelta se representaron con </w:t>
       </w:r>
       <w:proofErr w:type="spellStart"/>
       <w:r>
@@ -8731,7 +8398,7 @@
           <w:sz w:val="24"/>
           <w:szCs w:val="24"/>
         </w:rPr>
-        <w:t>digester</w:t>
+        <w:t>Paths</w:t>
       </w:r>
       <w:proofErr w:type="spellEnd"/>
       <w:r>
@@ -8743,7 +8410,73 @@
           <w:sz w:val="24"/>
           <w:szCs w:val="24"/>
         </w:rPr>
-        <w:t xml:space="preserve"> de una papelera, se disminuye la variable de inventario, lo que indica que se consumió la madera (ver apartado papeleras para más detalle).</w:t>
+        <w:t xml:space="preserve"> unidireccionales dibujados a escala, donde 1 metro </w:t>
+      </w:r>
+      <w:r>
+        <w:rPr>
+          <w:rStyle w:val="nfasissutil"/>
+          <w:rFonts w:ascii="Arial" w:hAnsi="Arial" w:cs="Arial"/>
+          <w:i w:val="0"/>
+          <w:color w:val="auto"/>
+          <w:sz w:val="24"/>
+          <w:szCs w:val="24"/>
+        </w:rPr>
+        <w:t>en el</w:t>
+      </w:r>
+      <w:r>
+        <w:rPr>
+          <w:rStyle w:val="nfasissutil"/>
+          <w:rFonts w:ascii="Arial" w:hAnsi="Arial" w:cs="Arial"/>
+          <w:i w:val="0"/>
+          <w:color w:val="auto"/>
+          <w:sz w:val="24"/>
+          <w:szCs w:val="24"/>
+        </w:rPr>
+        <w:t xml:space="preserve"> modelo equivale a 1 milla de la realidad.</w:t>
+      </w:r>
+      <w:r>
+        <w:rPr>
+          <w:rStyle w:val="nfasissutil"/>
+          <w:rFonts w:ascii="Arial" w:hAnsi="Arial" w:cs="Arial"/>
+          <w:i w:val="0"/>
+          <w:color w:val="auto"/>
+          <w:sz w:val="24"/>
+          <w:szCs w:val="24"/>
+        </w:rPr>
+        <w:t xml:space="preserve"> Dichos caminos son unidos por </w:t>
+      </w:r>
+      <w:proofErr w:type="spellStart"/>
+      <w:r>
+        <w:rPr>
+          <w:rStyle w:val="nfasissutil"/>
+          <w:rFonts w:ascii="Arial" w:hAnsi="Arial" w:cs="Arial"/>
+          <w:color w:val="auto"/>
+          <w:sz w:val="24"/>
+          <w:szCs w:val="24"/>
+        </w:rPr>
+        <w:t>TransferN</w:t>
+      </w:r>
+      <w:r>
+        <w:rPr>
+          <w:rStyle w:val="nfasissutil"/>
+          <w:rFonts w:ascii="Arial" w:hAnsi="Arial" w:cs="Arial"/>
+          <w:color w:val="auto"/>
+          <w:sz w:val="24"/>
+          <w:szCs w:val="24"/>
+        </w:rPr>
+        <w:t>odes</w:t>
+      </w:r>
+      <w:proofErr w:type="spellEnd"/>
+      <w:r>
+        <w:rPr>
+          <w:rStyle w:val="nfasissutil"/>
+          <w:rFonts w:ascii="Arial" w:hAnsi="Arial" w:cs="Arial"/>
+          <w:i w:val="0"/>
+          <w:color w:val="auto"/>
+          <w:sz w:val="24"/>
+          <w:szCs w:val="24"/>
+        </w:rPr>
+        <w:t xml:space="preserve"> La grilla que se representó para esto es la de la Ilustración 4, obteniéndose como resultado los caminos apreciables en la Ilustración 5.</w:t>
       </w:r>
     </w:p>
     <w:p>
@@ -8774,7 +8507,7 @@
           <w:sz w:val="24"/>
           <w:szCs w:val="24"/>
         </w:rPr>
-        <w:t>Contexto</w:t>
+        <w:t>Madera</w:t>
       </w:r>
     </w:p>
     <w:p>
@@ -8799,7 +8532,50 @@
           <w:sz w:val="24"/>
           <w:szCs w:val="24"/>
         </w:rPr>
-        <w:t xml:space="preserve">Conforme a la realidad del clima del </w:t>
+        <w:t>En nuestro modelo la madera no es una entidad, sino un atributo del inventario de cada aserradero</w:t>
+      </w:r>
+      <w:r>
+        <w:rPr>
+          <w:rStyle w:val="nfasissutil"/>
+          <w:rFonts w:ascii="Arial" w:hAnsi="Arial" w:cs="Arial"/>
+          <w:i w:val="0"/>
+          <w:color w:val="auto"/>
+          <w:sz w:val="24"/>
+          <w:szCs w:val="24"/>
+        </w:rPr>
+        <w:t xml:space="preserve"> (una variable de estado de cada aserradero que tiene una capacidad máxima, de acuerdo a lo que se indicó en el punto 2.3 del informe)</w:t>
+      </w:r>
+      <w:r>
+        <w:rPr>
+          <w:rStyle w:val="nfasissutil"/>
+          <w:rFonts w:ascii="Arial" w:hAnsi="Arial" w:cs="Arial"/>
+          <w:i w:val="0"/>
+          <w:color w:val="auto"/>
+          <w:sz w:val="24"/>
+          <w:szCs w:val="24"/>
+        </w:rPr>
+        <w:t xml:space="preserve"> y de los camiones. Cuando un camión es cargado en un aserradero (ver el apartado Aserraderos para más detalle del proceso) se le aumenta su variable peso, la que indica la madera que este posee, mientras que cuando un camión es descargado (ver apartado Papeleras para más detalle del proceso) se le disminuye dicha variable y se aumenta la variable de inventario de la correspondiente papelera, lo que indica que aumentó el </w:t>
+      </w:r>
+      <w:r>
+        <w:rPr>
+          <w:rStyle w:val="nfasissutil"/>
+          <w:rFonts w:ascii="Arial" w:hAnsi="Arial" w:cs="Arial"/>
+          <w:color w:val="auto"/>
+          <w:sz w:val="24"/>
+          <w:szCs w:val="24"/>
+        </w:rPr>
+        <w:t>stock</w:t>
+      </w:r>
+      <w:r>
+        <w:rPr>
+          <w:rStyle w:val="nfasissutil"/>
+          <w:rFonts w:ascii="Arial" w:hAnsi="Arial" w:cs="Arial"/>
+          <w:i w:val="0"/>
+          <w:color w:val="auto"/>
+          <w:sz w:val="24"/>
+          <w:szCs w:val="24"/>
+        </w:rPr>
+        <w:t xml:space="preserve"> de madera de esta. Finalmente, cuando la madera es procesada por el </w:t>
       </w:r>
       <w:proofErr w:type="spellStart"/>
       <w:r>
@@ -8810,7 +8586,7 @@
           <w:sz w:val="24"/>
           <w:szCs w:val="24"/>
         </w:rPr>
-        <w:t>midwest</w:t>
+        <w:t>digester</w:t>
       </w:r>
       <w:proofErr w:type="spellEnd"/>
       <w:r>
@@ -8822,14 +8598,11 @@
           <w:sz w:val="24"/>
           <w:szCs w:val="24"/>
         </w:rPr>
-        <w:t xml:space="preserve"> la cantidad de camiones cargados máxima que puede enviar un aserradero en un día</w:t>
-      </w:r>
-      <w:bookmarkStart w:id="0" w:name="_GoBack"/>
-      <w:bookmarkEnd w:id="0"/>
-    </w:p>
-    <w:p>
-      <w:pPr>
-        <w:ind w:left="360"/>
+        <w:t xml:space="preserve"> de una papelera, se disminuye la variable de inventario, lo que indica que se consumió la madera (ver apartado papeleras para más detalle).</w:t>
+      </w:r>
+    </w:p>
+    <w:p>
+      <w:pPr>
         <w:jc w:val="both"/>
         <w:rPr>
           <w:rStyle w:val="nfasissutil"/>
@@ -8841,18 +8614,6 @@
           <w:szCs w:val="24"/>
         </w:rPr>
       </w:pPr>
-      <w:r>
-        <w:rPr>
-          <w:rStyle w:val="nfasissutil"/>
-          <w:rFonts w:ascii="Arial" w:hAnsi="Arial" w:cs="Arial"/>
-          <w:b/>
-          <w:i w:val="0"/>
-          <w:color w:val="auto"/>
-          <w:sz w:val="24"/>
-          <w:szCs w:val="24"/>
-        </w:rPr>
-        <w:t>-Máximo de camiones al día que se pueden enviar</w:t>
-      </w:r>
     </w:p>
     <w:p>
       <w:pPr>
@@ -8882,24 +8643,513 @@
           <w:sz w:val="24"/>
           <w:szCs w:val="24"/>
         </w:rPr>
-        <w:t>C</w:t>
-      </w:r>
-      <w:r>
-        <w:rPr>
-          <w:rStyle w:val="nfasissutil"/>
-          <w:rFonts w:ascii="Arial" w:hAnsi="Arial" w:cs="Arial"/>
-          <w:b/>
-          <w:i w:val="0"/>
-          <w:color w:val="auto"/>
-          <w:sz w:val="24"/>
-          <w:szCs w:val="24"/>
-        </w:rPr>
-        <w:t>aminos</w:t>
-      </w:r>
-    </w:p>
-    <w:p>
-      <w:pPr>
-        <w:jc w:val="both"/>
+        <w:t>Aserraderos</w:t>
+      </w:r>
+    </w:p>
+    <w:p>
+      <w:pPr>
+        <w:ind w:firstLine="360"/>
+        <w:jc w:val="both"/>
+        <w:rPr>
+          <w:rStyle w:val="nfasissutil"/>
+          <w:rFonts w:ascii="Arial" w:hAnsi="Arial" w:cs="Arial"/>
+          <w:i w:val="0"/>
+          <w:color w:val="auto"/>
+          <w:sz w:val="24"/>
+          <w:szCs w:val="24"/>
+        </w:rPr>
+      </w:pPr>
+      <w:r>
+        <w:rPr>
+          <w:rStyle w:val="nfasissutil"/>
+          <w:rFonts w:ascii="Arial" w:hAnsi="Arial" w:cs="Arial"/>
+          <w:i w:val="0"/>
+          <w:color w:val="auto"/>
+          <w:sz w:val="24"/>
+          <w:szCs w:val="24"/>
+        </w:rPr>
+        <w:t xml:space="preserve">El aserradero es el lugar </w:t>
+      </w:r>
+      <w:r>
+        <w:rPr>
+          <w:rStyle w:val="nfasissutil"/>
+          <w:rFonts w:ascii="Arial" w:hAnsi="Arial" w:cs="Arial"/>
+          <w:i w:val="0"/>
+          <w:color w:val="auto"/>
+          <w:sz w:val="24"/>
+          <w:szCs w:val="24"/>
+        </w:rPr>
+        <w:t>donde se extrae</w:t>
+      </w:r>
+      <w:r>
+        <w:rPr>
+          <w:rStyle w:val="nfasissutil"/>
+          <w:rFonts w:ascii="Arial" w:hAnsi="Arial" w:cs="Arial"/>
+          <w:i w:val="0"/>
+          <w:color w:val="auto"/>
+          <w:sz w:val="24"/>
+          <w:szCs w:val="24"/>
+        </w:rPr>
+        <w:t xml:space="preserve"> </w:t>
+      </w:r>
+      <w:r>
+        <w:rPr>
+          <w:rStyle w:val="nfasissutil"/>
+          <w:rFonts w:ascii="Arial" w:hAnsi="Arial" w:cs="Arial"/>
+          <w:i w:val="0"/>
+          <w:color w:val="auto"/>
+          <w:sz w:val="24"/>
+          <w:szCs w:val="24"/>
+        </w:rPr>
+        <w:t>la madera para ser llevada a las papeleras</w:t>
+      </w:r>
+      <w:r>
+        <w:rPr>
+          <w:rStyle w:val="nfasissutil"/>
+          <w:rFonts w:ascii="Arial" w:hAnsi="Arial" w:cs="Arial"/>
+          <w:i w:val="0"/>
+          <w:color w:val="auto"/>
+          <w:sz w:val="24"/>
+          <w:szCs w:val="24"/>
+        </w:rPr>
+        <w:t xml:space="preserve">. Estos aserraderos están representados por una subclase de </w:t>
+      </w:r>
+      <w:proofErr w:type="spellStart"/>
+      <w:r>
+        <w:rPr>
+          <w:rStyle w:val="nfasissutil"/>
+          <w:rFonts w:ascii="Arial" w:hAnsi="Arial" w:cs="Arial"/>
+          <w:color w:val="auto"/>
+          <w:sz w:val="24"/>
+          <w:szCs w:val="24"/>
+        </w:rPr>
+        <w:t>Source</w:t>
+      </w:r>
+      <w:proofErr w:type="spellEnd"/>
+      <w:r>
+        <w:rPr>
+          <w:rStyle w:val="nfasissutil"/>
+          <w:rFonts w:ascii="Arial" w:hAnsi="Arial" w:cs="Arial"/>
+          <w:i w:val="0"/>
+          <w:color w:val="auto"/>
+          <w:sz w:val="24"/>
+          <w:szCs w:val="24"/>
+        </w:rPr>
+        <w:t xml:space="preserve"> </w:t>
+      </w:r>
+      <w:r>
+        <w:rPr>
+          <w:rStyle w:val="nfasissutil"/>
+          <w:rFonts w:ascii="Arial" w:hAnsi="Arial" w:cs="Arial"/>
+          <w:i w:val="0"/>
+          <w:color w:val="auto"/>
+          <w:sz w:val="24"/>
+          <w:szCs w:val="24"/>
+        </w:rPr>
+        <w:t xml:space="preserve">(ver Ilustración 6) </w:t>
+      </w:r>
+      <w:r>
+        <w:rPr>
+          <w:rStyle w:val="nfasissutil"/>
+          <w:rFonts w:ascii="Arial" w:hAnsi="Arial" w:cs="Arial"/>
+          <w:i w:val="0"/>
+          <w:color w:val="auto"/>
+          <w:sz w:val="24"/>
+          <w:szCs w:val="24"/>
+        </w:rPr>
+        <w:t xml:space="preserve">que mediante procesos crea y destruye entidades, según la cantidad que </w:t>
+      </w:r>
+      <w:r>
+        <w:rPr>
+          <w:rStyle w:val="nfasissutil"/>
+          <w:rFonts w:ascii="Arial" w:hAnsi="Arial" w:cs="Arial"/>
+          <w:i w:val="0"/>
+          <w:color w:val="auto"/>
+          <w:sz w:val="24"/>
+          <w:szCs w:val="24"/>
+        </w:rPr>
+        <w:t>la papelera respectiva</w:t>
+      </w:r>
+      <w:r>
+        <w:rPr>
+          <w:rStyle w:val="nfasissutil"/>
+          <w:rFonts w:ascii="Arial" w:hAnsi="Arial" w:cs="Arial"/>
+          <w:i w:val="0"/>
+          <w:color w:val="auto"/>
+          <w:sz w:val="24"/>
+          <w:szCs w:val="24"/>
+        </w:rPr>
+        <w:t xml:space="preserve"> le haya solicitado</w:t>
+      </w:r>
+      <w:r>
+        <w:rPr>
+          <w:rStyle w:val="nfasissutil"/>
+          <w:rFonts w:ascii="Arial" w:hAnsi="Arial" w:cs="Arial"/>
+          <w:i w:val="0"/>
+          <w:color w:val="auto"/>
+          <w:sz w:val="24"/>
+          <w:szCs w:val="24"/>
+        </w:rPr>
+        <w:t xml:space="preserve"> (ver apartado Demanda para más detalle)</w:t>
+      </w:r>
+      <w:r>
+        <w:rPr>
+          <w:rStyle w:val="nfasissutil"/>
+          <w:rFonts w:ascii="Arial" w:hAnsi="Arial" w:cs="Arial"/>
+          <w:i w:val="0"/>
+          <w:color w:val="auto"/>
+          <w:sz w:val="24"/>
+          <w:szCs w:val="24"/>
+        </w:rPr>
+        <w:t xml:space="preserve"> y respetando el tope diario</w:t>
+      </w:r>
+      <w:r>
+        <w:rPr>
+          <w:rStyle w:val="nfasissutil"/>
+          <w:rFonts w:ascii="Arial" w:hAnsi="Arial" w:cs="Arial"/>
+          <w:i w:val="0"/>
+          <w:color w:val="auto"/>
+          <w:sz w:val="24"/>
+          <w:szCs w:val="24"/>
+        </w:rPr>
+        <w:t xml:space="preserve"> </w:t>
+      </w:r>
+      <w:r>
+        <w:rPr>
+          <w:rStyle w:val="nfasissutil"/>
+          <w:rFonts w:ascii="Arial" w:hAnsi="Arial" w:cs="Arial"/>
+          <w:i w:val="0"/>
+          <w:color w:val="auto"/>
+          <w:sz w:val="24"/>
+          <w:szCs w:val="24"/>
+        </w:rPr>
+        <w:t>y su cantidad máxima de camiones</w:t>
+      </w:r>
+      <w:r>
+        <w:rPr>
+          <w:rStyle w:val="nfasissutil"/>
+          <w:rFonts w:ascii="Arial" w:hAnsi="Arial" w:cs="Arial"/>
+          <w:i w:val="0"/>
+          <w:color w:val="auto"/>
+          <w:sz w:val="24"/>
+          <w:szCs w:val="24"/>
+        </w:rPr>
+        <w:t xml:space="preserve"> (ver apartado Contexto para más detalle)</w:t>
+      </w:r>
+      <w:r>
+        <w:rPr>
+          <w:rStyle w:val="nfasissutil"/>
+          <w:rFonts w:ascii="Arial" w:hAnsi="Arial" w:cs="Arial"/>
+          <w:i w:val="0"/>
+          <w:color w:val="auto"/>
+          <w:sz w:val="24"/>
+          <w:szCs w:val="24"/>
+        </w:rPr>
+        <w:t>.</w:t>
+      </w:r>
+    </w:p>
+    <w:p>
+      <w:pPr>
+        <w:jc w:val="center"/>
+        <w:rPr>
+          <w:rStyle w:val="nfasissutil"/>
+          <w:rFonts w:ascii="Arial" w:hAnsi="Arial" w:cs="Arial"/>
+          <w:i w:val="0"/>
+          <w:color w:val="auto"/>
+          <w:sz w:val="24"/>
+          <w:szCs w:val="24"/>
+        </w:rPr>
+      </w:pPr>
+      <w:r>
+        <w:rPr>
+          <w:noProof/>
+        </w:rPr>
+        <w:lastRenderedPageBreak/>
+        <w:drawing>
+          <wp:inline distT="0" distB="0" distL="0" distR="0" wp14:anchorId="3AA824CA" wp14:editId="4624EFC4">
+            <wp:extent cx="4238625" cy="3617944"/>
+            <wp:effectExtent l="0" t="0" r="0" b="1905"/>
+            <wp:docPr id="4" name="Imagen 4"/>
+            <wp:cNvGraphicFramePr>
+              <a:graphicFrameLocks xmlns:a="http://schemas.openxmlformats.org/drawingml/2006/main" noChangeAspect="1"/>
+            </wp:cNvGraphicFramePr>
+            <a:graphic xmlns:a="http://schemas.openxmlformats.org/drawingml/2006/main">
+              <a:graphicData uri="http://schemas.openxmlformats.org/drawingml/2006/picture">
+                <pic:pic xmlns:pic="http://schemas.openxmlformats.org/drawingml/2006/picture">
+                  <pic:nvPicPr>
+                    <pic:cNvPr id="1" name=""/>
+                    <pic:cNvPicPr/>
+                  </pic:nvPicPr>
+                  <pic:blipFill>
+                    <a:blip r:embed="rId16"/>
+                    <a:stretch>
+                      <a:fillRect/>
+                    </a:stretch>
+                  </pic:blipFill>
+                  <pic:spPr>
+                    <a:xfrm>
+                      <a:off x="0" y="0"/>
+                      <a:ext cx="4265493" cy="3640877"/>
+                    </a:xfrm>
+                    <a:prstGeom prst="rect">
+                      <a:avLst/>
+                    </a:prstGeom>
+                  </pic:spPr>
+                </pic:pic>
+              </a:graphicData>
+            </a:graphic>
+          </wp:inline>
+        </w:drawing>
+      </w:r>
+    </w:p>
+    <w:p>
+      <w:pPr>
+        <w:jc w:val="center"/>
+        <w:rPr>
+          <w:rFonts w:ascii="Arial" w:hAnsi="Arial" w:cs="Arial"/>
+          <w:iCs/>
+          <w:sz w:val="20"/>
+          <w:szCs w:val="20"/>
+        </w:rPr>
+      </w:pPr>
+      <w:r>
+        <w:rPr>
+          <w:rFonts w:ascii="Arial" w:hAnsi="Arial" w:cs="Arial"/>
+          <w:iCs/>
+          <w:sz w:val="20"/>
+          <w:szCs w:val="20"/>
+        </w:rPr>
+        <w:t xml:space="preserve">Ilustración </w:t>
+      </w:r>
+      <w:r>
+        <w:rPr>
+          <w:rFonts w:ascii="Arial" w:hAnsi="Arial" w:cs="Arial"/>
+          <w:iCs/>
+          <w:sz w:val="20"/>
+          <w:szCs w:val="20"/>
+        </w:rPr>
+        <w:t>6</w:t>
+      </w:r>
+      <w:r>
+        <w:rPr>
+          <w:rFonts w:ascii="Arial" w:hAnsi="Arial" w:cs="Arial"/>
+          <w:iCs/>
+          <w:sz w:val="20"/>
+          <w:szCs w:val="20"/>
+        </w:rPr>
+        <w:t xml:space="preserve">: </w:t>
+      </w:r>
+      <w:r>
+        <w:rPr>
+          <w:rFonts w:ascii="Arial" w:hAnsi="Arial" w:cs="Arial"/>
+          <w:iCs/>
+          <w:sz w:val="20"/>
+          <w:szCs w:val="20"/>
+        </w:rPr>
+        <w:t>vista de un aserradero en la simulación</w:t>
+      </w:r>
+    </w:p>
+    <w:p>
+      <w:pPr>
+        <w:jc w:val="center"/>
+        <w:rPr>
+          <w:rFonts w:ascii="Arial" w:hAnsi="Arial" w:cs="Arial"/>
+          <w:iCs/>
+          <w:sz w:val="20"/>
+          <w:szCs w:val="20"/>
+        </w:rPr>
+      </w:pPr>
+    </w:p>
+    <w:p>
+      <w:pPr>
+        <w:ind w:firstLine="360"/>
+        <w:jc w:val="both"/>
+        <w:rPr>
+          <w:rStyle w:val="nfasissutil"/>
+          <w:rFonts w:ascii="Arial" w:hAnsi="Arial" w:cs="Arial"/>
+          <w:i w:val="0"/>
+          <w:color w:val="auto"/>
+          <w:sz w:val="24"/>
+          <w:szCs w:val="24"/>
+        </w:rPr>
+      </w:pPr>
+      <w:r>
+        <w:rPr>
+          <w:rStyle w:val="nfasissutil"/>
+          <w:rFonts w:ascii="Arial" w:hAnsi="Arial" w:cs="Arial"/>
+          <w:i w:val="0"/>
+          <w:color w:val="auto"/>
+          <w:sz w:val="24"/>
+          <w:szCs w:val="24"/>
+        </w:rPr>
+        <w:t xml:space="preserve">Un proceso importante que se realiza en los aserraderos es el de carga de camiones, el que se ejecuta cuando se crea una entidad. Este proceso asigna a la variable peso de la entidad (camión) una cantidad que corresponde a una instancia de una distribución </w:t>
+      </w:r>
+      <w:proofErr w:type="gramStart"/>
+      <w:r>
+        <w:rPr>
+          <w:rStyle w:val="nfasissutil"/>
+          <w:rFonts w:ascii="Arial" w:hAnsi="Arial" w:cs="Arial"/>
+          <w:i w:val="0"/>
+          <w:color w:val="auto"/>
+          <w:sz w:val="24"/>
+          <w:szCs w:val="24"/>
+        </w:rPr>
+        <w:t>Triangular(</w:t>
+      </w:r>
+      <w:proofErr w:type="gramEnd"/>
+      <w:r>
+        <w:rPr>
+          <w:rStyle w:val="nfasissutil"/>
+          <w:rFonts w:ascii="Arial" w:hAnsi="Arial" w:cs="Arial"/>
+          <w:i w:val="0"/>
+          <w:color w:val="auto"/>
+          <w:sz w:val="24"/>
+          <w:szCs w:val="24"/>
+        </w:rPr>
+        <w:t>25,30,35).</w:t>
+      </w:r>
+    </w:p>
+    <w:p>
+      <w:pPr>
+        <w:ind w:firstLine="360"/>
+        <w:jc w:val="both"/>
+        <w:rPr>
+          <w:rStyle w:val="nfasissutil"/>
+          <w:rFonts w:ascii="Arial" w:hAnsi="Arial" w:cs="Arial"/>
+          <w:i w:val="0"/>
+          <w:color w:val="auto"/>
+          <w:sz w:val="24"/>
+          <w:szCs w:val="24"/>
+        </w:rPr>
+      </w:pPr>
+      <w:r>
+        <w:rPr>
+          <w:rStyle w:val="nfasissutil"/>
+          <w:rFonts w:ascii="Arial" w:hAnsi="Arial" w:cs="Arial"/>
+          <w:i w:val="0"/>
+          <w:color w:val="auto"/>
+          <w:sz w:val="24"/>
+          <w:szCs w:val="24"/>
+        </w:rPr>
+        <w:t xml:space="preserve">Otra actividad relevante que se ejecuta es el de direccionamiento al </w:t>
+      </w:r>
+      <w:proofErr w:type="spellStart"/>
+      <w:r>
+        <w:rPr>
+          <w:rStyle w:val="nfasissutil"/>
+          <w:rFonts w:ascii="Arial" w:hAnsi="Arial" w:cs="Arial"/>
+          <w:color w:val="auto"/>
+          <w:sz w:val="24"/>
+          <w:szCs w:val="24"/>
+        </w:rPr>
+        <w:t>scalehouse</w:t>
+      </w:r>
+      <w:proofErr w:type="spellEnd"/>
+      <w:r>
+        <w:rPr>
+          <w:rStyle w:val="nfasissutil"/>
+          <w:rFonts w:ascii="Arial" w:hAnsi="Arial" w:cs="Arial"/>
+          <w:i w:val="0"/>
+          <w:color w:val="auto"/>
+          <w:sz w:val="24"/>
+          <w:szCs w:val="24"/>
+        </w:rPr>
+        <w:t xml:space="preserve"> que corresponde a la papelera donde hay que llevar la madera, lo que se hace estableciendo como nodo de destino (del nodo de </w:t>
+      </w:r>
+      <w:r>
+        <w:rPr>
+          <w:rStyle w:val="nfasissutil"/>
+          <w:rFonts w:ascii="Arial" w:hAnsi="Arial" w:cs="Arial"/>
+          <w:color w:val="auto"/>
+          <w:sz w:val="24"/>
+          <w:szCs w:val="24"/>
+        </w:rPr>
+        <w:t>Output</w:t>
+      </w:r>
+      <w:r>
+        <w:rPr>
+          <w:rStyle w:val="nfasissutil"/>
+          <w:rFonts w:ascii="Arial" w:hAnsi="Arial" w:cs="Arial"/>
+          <w:i w:val="0"/>
+          <w:color w:val="auto"/>
+          <w:sz w:val="24"/>
+          <w:szCs w:val="24"/>
+        </w:rPr>
+        <w:t xml:space="preserve"> del aserradero) el nodo de </w:t>
+      </w:r>
+      <w:r>
+        <w:rPr>
+          <w:rStyle w:val="nfasissutil"/>
+          <w:rFonts w:ascii="Arial" w:hAnsi="Arial" w:cs="Arial"/>
+          <w:color w:val="auto"/>
+          <w:sz w:val="24"/>
+          <w:szCs w:val="24"/>
+        </w:rPr>
+        <w:t>Input</w:t>
+      </w:r>
+      <w:r>
+        <w:rPr>
+          <w:rStyle w:val="nfasissutil"/>
+          <w:rFonts w:ascii="Arial" w:hAnsi="Arial" w:cs="Arial"/>
+          <w:i w:val="0"/>
+          <w:color w:val="auto"/>
+          <w:sz w:val="24"/>
+          <w:szCs w:val="24"/>
+        </w:rPr>
+        <w:t xml:space="preserve"> del </w:t>
+      </w:r>
+      <w:proofErr w:type="spellStart"/>
+      <w:r>
+        <w:rPr>
+          <w:rStyle w:val="nfasissutil"/>
+          <w:rFonts w:ascii="Arial" w:hAnsi="Arial" w:cs="Arial"/>
+          <w:color w:val="auto"/>
+          <w:sz w:val="24"/>
+          <w:szCs w:val="24"/>
+        </w:rPr>
+        <w:t>scalehouse</w:t>
+      </w:r>
+      <w:proofErr w:type="spellEnd"/>
+      <w:r>
+        <w:rPr>
+          <w:rStyle w:val="nfasissutil"/>
+          <w:rFonts w:ascii="Arial" w:hAnsi="Arial" w:cs="Arial"/>
+          <w:i w:val="0"/>
+          <w:color w:val="auto"/>
+          <w:sz w:val="24"/>
+          <w:szCs w:val="24"/>
+        </w:rPr>
+        <w:t>.</w:t>
+      </w:r>
+    </w:p>
+    <w:p>
+      <w:pPr>
+        <w:ind w:firstLine="360"/>
+        <w:jc w:val="both"/>
+        <w:rPr>
+          <w:rStyle w:val="nfasissutil"/>
+          <w:rFonts w:ascii="Arial" w:hAnsi="Arial" w:cs="Arial"/>
+          <w:i w:val="0"/>
+          <w:color w:val="auto"/>
+          <w:sz w:val="24"/>
+          <w:szCs w:val="24"/>
+        </w:rPr>
+      </w:pPr>
+      <w:r>
+        <w:rPr>
+          <w:rStyle w:val="nfasissutil"/>
+          <w:rFonts w:ascii="Arial" w:hAnsi="Arial" w:cs="Arial"/>
+          <w:i w:val="0"/>
+          <w:color w:val="auto"/>
+          <w:sz w:val="24"/>
+          <w:szCs w:val="24"/>
+        </w:rPr>
+        <w:t>También, una vez que los camiones regresan descargados, son “destruidos” (como entidad del sistema) mediante un proceso que se ejecuta en el “nodo de salida” del aserradero (nodo rojo en la Ilustración 6), el que ejecuta un proceso que destruye a las entidades cuando llegan.</w:t>
+      </w:r>
+    </w:p>
+    <w:p>
+      <w:pPr>
+        <w:jc w:val="center"/>
         <w:rPr>
           <w:rStyle w:val="nfasissutil"/>
           <w:rFonts w:ascii="Arial" w:hAnsi="Arial" w:cs="Arial"/>
@@ -8938,100 +9188,673 @@
           <w:sz w:val="24"/>
           <w:szCs w:val="24"/>
         </w:rPr>
+        <w:lastRenderedPageBreak/>
         <w:t>Papeleras</w:t>
       </w:r>
     </w:p>
     <w:p>
       <w:pPr>
-        <w:pStyle w:val="Prrafodelista"/>
-        <w:rPr>
-          <w:rStyle w:val="nfasissutil"/>
-          <w:rFonts w:ascii="Arial" w:hAnsi="Arial" w:cs="Arial"/>
-          <w:b/>
-          <w:i w:val="0"/>
-          <w:color w:val="auto"/>
-          <w:sz w:val="24"/>
-          <w:szCs w:val="24"/>
-        </w:rPr>
-      </w:pPr>
-    </w:p>
-    <w:p>
-      <w:pPr>
-        <w:jc w:val="both"/>
-        <w:rPr>
-          <w:rStyle w:val="nfasissutil"/>
-          <w:rFonts w:ascii="Arial" w:hAnsi="Arial" w:cs="Arial"/>
-          <w:b/>
-          <w:i w:val="0"/>
-          <w:color w:val="auto"/>
-          <w:sz w:val="24"/>
-          <w:szCs w:val="24"/>
-        </w:rPr>
-      </w:pPr>
-      <w:r>
-        <w:rPr>
-          <w:rStyle w:val="nfasissutil"/>
-          <w:rFonts w:ascii="Arial" w:hAnsi="Arial" w:cs="Arial"/>
-          <w:b/>
-          <w:i w:val="0"/>
-          <w:color w:val="auto"/>
-          <w:sz w:val="24"/>
-          <w:szCs w:val="24"/>
-        </w:rPr>
-        <w:t>-</w:t>
+        <w:ind w:firstLine="360"/>
+        <w:jc w:val="both"/>
+        <w:rPr>
+          <w:rStyle w:val="nfasissutil"/>
+          <w:rFonts w:ascii="Arial" w:hAnsi="Arial" w:cs="Arial"/>
+          <w:i w:val="0"/>
+          <w:color w:val="auto"/>
+          <w:sz w:val="24"/>
+          <w:szCs w:val="24"/>
+        </w:rPr>
+      </w:pPr>
+      <w:r>
+        <w:rPr>
+          <w:rStyle w:val="nfasissutil"/>
+          <w:rFonts w:ascii="Arial" w:hAnsi="Arial" w:cs="Arial"/>
+          <w:i w:val="0"/>
+          <w:color w:val="auto"/>
+          <w:sz w:val="24"/>
+          <w:szCs w:val="24"/>
+        </w:rPr>
+        <w:t>Procesan la madera que piden a los aserraderos, para lo que poseen un sistema de pesaje de camiones, un centro de acopio y grúas para mover la madera de los camiones (ver Ilustración 7 para una idea sobre cómo se modelo la situación).</w:t>
+      </w:r>
+    </w:p>
+    <w:p>
+      <w:pPr>
+        <w:ind w:left="360"/>
+        <w:jc w:val="center"/>
+        <w:rPr>
+          <w:rStyle w:val="nfasissutil"/>
+          <w:rFonts w:ascii="Arial" w:hAnsi="Arial" w:cs="Arial"/>
+          <w:i w:val="0"/>
+          <w:color w:val="auto"/>
+          <w:sz w:val="24"/>
+          <w:szCs w:val="24"/>
+        </w:rPr>
+      </w:pPr>
+      <w:r>
+        <w:rPr>
+          <w:noProof/>
+        </w:rPr>
+        <w:drawing>
+          <wp:inline distT="0" distB="0" distL="0" distR="0" wp14:anchorId="15C666DF" wp14:editId="008ADC06">
+            <wp:extent cx="3533775" cy="3458267"/>
+            <wp:effectExtent l="0" t="0" r="0" b="8890"/>
+            <wp:docPr id="5" name="Imagen 5"/>
+            <wp:cNvGraphicFramePr>
+              <a:graphicFrameLocks xmlns:a="http://schemas.openxmlformats.org/drawingml/2006/main" noChangeAspect="1"/>
+            </wp:cNvGraphicFramePr>
+            <a:graphic xmlns:a="http://schemas.openxmlformats.org/drawingml/2006/main">
+              <a:graphicData uri="http://schemas.openxmlformats.org/drawingml/2006/picture">
+                <pic:pic xmlns:pic="http://schemas.openxmlformats.org/drawingml/2006/picture">
+                  <pic:nvPicPr>
+                    <pic:cNvPr id="1" name=""/>
+                    <pic:cNvPicPr/>
+                  </pic:nvPicPr>
+                  <pic:blipFill>
+                    <a:blip r:embed="rId17"/>
+                    <a:stretch>
+                      <a:fillRect/>
+                    </a:stretch>
+                  </pic:blipFill>
+                  <pic:spPr>
+                    <a:xfrm>
+                      <a:off x="0" y="0"/>
+                      <a:ext cx="3534389" cy="3458868"/>
+                    </a:xfrm>
+                    <a:prstGeom prst="rect">
+                      <a:avLst/>
+                    </a:prstGeom>
+                  </pic:spPr>
+                </pic:pic>
+              </a:graphicData>
+            </a:graphic>
+          </wp:inline>
+        </w:drawing>
+      </w:r>
+    </w:p>
+    <w:p>
+      <w:pPr>
+        <w:jc w:val="center"/>
+        <w:rPr>
+          <w:rFonts w:ascii="Arial" w:hAnsi="Arial" w:cs="Arial"/>
+          <w:iCs/>
+          <w:sz w:val="20"/>
+          <w:szCs w:val="20"/>
+        </w:rPr>
+      </w:pPr>
+      <w:r>
+        <w:rPr>
+          <w:rFonts w:ascii="Arial" w:hAnsi="Arial" w:cs="Arial"/>
+          <w:iCs/>
+          <w:sz w:val="20"/>
+          <w:szCs w:val="20"/>
+        </w:rPr>
+        <w:t xml:space="preserve">Ilustración </w:t>
+      </w:r>
+      <w:r>
+        <w:rPr>
+          <w:rFonts w:ascii="Arial" w:hAnsi="Arial" w:cs="Arial"/>
+          <w:iCs/>
+          <w:sz w:val="20"/>
+          <w:szCs w:val="20"/>
+        </w:rPr>
+        <w:t>7</w:t>
+      </w:r>
+      <w:r>
+        <w:rPr>
+          <w:rFonts w:ascii="Arial" w:hAnsi="Arial" w:cs="Arial"/>
+          <w:iCs/>
+          <w:sz w:val="20"/>
+          <w:szCs w:val="20"/>
+        </w:rPr>
+        <w:t xml:space="preserve">: </w:t>
+      </w:r>
+      <w:r>
+        <w:rPr>
+          <w:rFonts w:ascii="Arial" w:hAnsi="Arial" w:cs="Arial"/>
+          <w:iCs/>
+          <w:sz w:val="20"/>
+          <w:szCs w:val="20"/>
+        </w:rPr>
+        <w:t>vista de una papelera en la simulación</w:t>
+      </w:r>
+    </w:p>
+    <w:p>
+      <w:pPr>
+        <w:ind w:firstLine="360"/>
+        <w:jc w:val="both"/>
+        <w:rPr>
+          <w:rFonts w:ascii="Arial" w:hAnsi="Arial" w:cs="Arial"/>
+          <w:sz w:val="24"/>
+          <w:szCs w:val="24"/>
+        </w:rPr>
+      </w:pPr>
+      <w:r>
+        <w:rPr>
+          <w:rStyle w:val="nfasissutil"/>
+          <w:rFonts w:ascii="Arial" w:hAnsi="Arial" w:cs="Arial"/>
+          <w:i w:val="0"/>
+          <w:color w:val="auto"/>
+          <w:sz w:val="24"/>
+          <w:szCs w:val="24"/>
+        </w:rPr>
+        <w:t xml:space="preserve">En primer lugar, para modelar cada </w:t>
       </w:r>
       <w:proofErr w:type="spellStart"/>
       <w:r>
         <w:rPr>
           <w:rStyle w:val="nfasissutil"/>
           <w:rFonts w:ascii="Arial" w:hAnsi="Arial" w:cs="Arial"/>
-          <w:b/>
-          <w:i w:val="0"/>
-          <w:color w:val="auto"/>
-          <w:sz w:val="24"/>
-          <w:szCs w:val="24"/>
-        </w:rPr>
-        <w:t>Redireccion</w:t>
+          <w:color w:val="auto"/>
+          <w:sz w:val="24"/>
+          <w:szCs w:val="24"/>
+        </w:rPr>
+        <w:t>scalehouse</w:t>
       </w:r>
       <w:proofErr w:type="spellEnd"/>
       <w:r>
-        <w:rPr>
-          <w:rStyle w:val="nfasissutil"/>
-          <w:rFonts w:ascii="Arial" w:hAnsi="Arial" w:cs="Arial"/>
-          <w:b/>
-          <w:i w:val="0"/>
-          <w:color w:val="auto"/>
-          <w:sz w:val="24"/>
-          <w:szCs w:val="24"/>
-        </w:rPr>
-        <w:t xml:space="preserve"> de camiones para el regreso</w:t>
-      </w:r>
-    </w:p>
-    <w:p>
-      <w:pPr>
-        <w:jc w:val="both"/>
-        <w:rPr>
-          <w:rStyle w:val="nfasissutil"/>
-          <w:rFonts w:ascii="Arial" w:hAnsi="Arial" w:cs="Arial"/>
-          <w:b/>
-          <w:i w:val="0"/>
-          <w:color w:val="auto"/>
-          <w:sz w:val="24"/>
-          <w:szCs w:val="24"/>
-        </w:rPr>
-      </w:pPr>
-      <w:r>
-        <w:rPr>
-          <w:rStyle w:val="nfasissutil"/>
-          <w:rFonts w:ascii="Arial" w:hAnsi="Arial" w:cs="Arial"/>
-          <w:b/>
-          <w:i w:val="0"/>
-          <w:color w:val="auto"/>
-          <w:sz w:val="24"/>
-          <w:szCs w:val="24"/>
-        </w:rPr>
-        <w:t>-Descarga de camiones</w:t>
-      </w:r>
+        <w:t xml:space="preserve"> (</w:t>
+      </w:r>
+      <w:r>
+        <w:rPr>
+          <w:rFonts w:ascii="Arial" w:hAnsi="Arial" w:cs="Arial"/>
+          <w:sz w:val="24"/>
+          <w:szCs w:val="24"/>
+        </w:rPr>
+        <w:t xml:space="preserve">donde se ejecuta el proceso de pesaje) se utilizaron dos </w:t>
+      </w:r>
+      <w:r>
+        <w:rPr>
+          <w:rFonts w:ascii="Arial" w:hAnsi="Arial" w:cs="Arial"/>
+          <w:i/>
+          <w:sz w:val="24"/>
+          <w:szCs w:val="24"/>
+        </w:rPr>
+        <w:t>servers</w:t>
+      </w:r>
+      <w:r>
+        <w:rPr>
+          <w:rFonts w:ascii="Arial" w:hAnsi="Arial" w:cs="Arial"/>
+          <w:sz w:val="24"/>
+          <w:szCs w:val="24"/>
+        </w:rPr>
+        <w:t xml:space="preserve"> (ver Ilustración 7), uno en donde se hacer el pesaje de entrada y uno donde se hace el pesaje de salida. En el pesaje de entrada se procesa con un tiempo que corresponde a una instancia de una variable </w:t>
+      </w:r>
+      <w:proofErr w:type="gramStart"/>
+      <w:r>
+        <w:rPr>
+          <w:rFonts w:ascii="Arial" w:hAnsi="Arial" w:cs="Arial"/>
+          <w:sz w:val="24"/>
+          <w:szCs w:val="24"/>
+        </w:rPr>
+        <w:t>Triangular(</w:t>
+      </w:r>
+      <w:proofErr w:type="gramEnd"/>
+      <w:r>
+        <w:rPr>
+          <w:rFonts w:ascii="Arial" w:hAnsi="Arial" w:cs="Arial"/>
+          <w:sz w:val="24"/>
+          <w:szCs w:val="24"/>
+        </w:rPr>
+        <w:t>2,2,7)</w:t>
+      </w:r>
+      <w:r>
+        <w:rPr>
+          <w:rFonts w:ascii="Arial" w:hAnsi="Arial" w:cs="Arial"/>
+          <w:sz w:val="24"/>
+          <w:szCs w:val="24"/>
+        </w:rPr>
+        <w:t>, mientras que el proceso del pesaje de salida tiene un tiempo de un minuto.</w:t>
+      </w:r>
+    </w:p>
+    <w:p>
+      <w:pPr>
+        <w:ind w:firstLine="360"/>
+        <w:jc w:val="both"/>
+        <w:rPr>
+          <w:rFonts w:ascii="Arial" w:hAnsi="Arial" w:cs="Arial"/>
+          <w:sz w:val="24"/>
+          <w:szCs w:val="24"/>
+        </w:rPr>
+      </w:pPr>
+      <w:r>
+        <w:rPr>
+          <w:rFonts w:ascii="Arial" w:hAnsi="Arial" w:cs="Arial"/>
+          <w:sz w:val="24"/>
+          <w:szCs w:val="24"/>
+        </w:rPr>
+        <w:t xml:space="preserve">Un aspecto sumamente relevante es el </w:t>
+      </w:r>
+      <w:proofErr w:type="spellStart"/>
+      <w:r>
+        <w:rPr>
+          <w:rFonts w:ascii="Arial" w:hAnsi="Arial" w:cs="Arial"/>
+          <w:i/>
+          <w:sz w:val="24"/>
+          <w:szCs w:val="24"/>
+        </w:rPr>
+        <w:t>routing</w:t>
+      </w:r>
+      <w:proofErr w:type="spellEnd"/>
+      <w:r>
+        <w:rPr>
+          <w:rFonts w:ascii="Arial" w:hAnsi="Arial" w:cs="Arial"/>
+          <w:i/>
+          <w:sz w:val="24"/>
+          <w:szCs w:val="24"/>
+        </w:rPr>
+        <w:t xml:space="preserve"> </w:t>
+      </w:r>
+      <w:r>
+        <w:rPr>
+          <w:rFonts w:ascii="Arial" w:hAnsi="Arial" w:cs="Arial"/>
+          <w:sz w:val="24"/>
+          <w:szCs w:val="24"/>
+        </w:rPr>
+        <w:t>de los camiones que llegan para que estos puedan dejar la madera en el lugar del depósito que corresponde</w:t>
+      </w:r>
+      <w:r>
+        <w:rPr>
+          <w:rFonts w:ascii="Arial" w:hAnsi="Arial" w:cs="Arial"/>
+          <w:sz w:val="24"/>
+          <w:szCs w:val="24"/>
+        </w:rPr>
+        <w:t xml:space="preserve">. Esto se hace mediante, en prime lugar, un proceso en el nodo de entrada del </w:t>
+      </w:r>
+      <w:r>
+        <w:rPr>
+          <w:rFonts w:ascii="Arial" w:hAnsi="Arial" w:cs="Arial"/>
+          <w:i/>
+          <w:sz w:val="24"/>
+          <w:szCs w:val="24"/>
+        </w:rPr>
+        <w:t xml:space="preserve">server </w:t>
+      </w:r>
+      <w:r>
+        <w:rPr>
+          <w:rFonts w:ascii="Arial" w:hAnsi="Arial" w:cs="Arial"/>
+          <w:sz w:val="24"/>
+          <w:szCs w:val="24"/>
+        </w:rPr>
+        <w:t xml:space="preserve">donde se hace el pesaje de entrada. Allí se establece mediante un proceso el </w:t>
+      </w:r>
+      <w:r>
+        <w:rPr>
+          <w:rFonts w:ascii="Arial" w:hAnsi="Arial" w:cs="Arial"/>
+          <w:sz w:val="24"/>
+          <w:szCs w:val="24"/>
+        </w:rPr>
+        <w:t>“</w:t>
+      </w:r>
+      <w:r>
+        <w:rPr>
+          <w:rFonts w:ascii="Arial" w:hAnsi="Arial" w:cs="Arial"/>
+          <w:sz w:val="24"/>
+          <w:szCs w:val="24"/>
+        </w:rPr>
+        <w:t>peso</w:t>
+      </w:r>
+      <w:r>
+        <w:rPr>
+          <w:rFonts w:ascii="Arial" w:hAnsi="Arial" w:cs="Arial"/>
+          <w:sz w:val="24"/>
+          <w:szCs w:val="24"/>
+        </w:rPr>
+        <w:t>”</w:t>
+      </w:r>
+      <w:r>
+        <w:rPr>
+          <w:rFonts w:ascii="Arial" w:hAnsi="Arial" w:cs="Arial"/>
+          <w:sz w:val="24"/>
+          <w:szCs w:val="24"/>
+        </w:rPr>
+        <w:t xml:space="preserve"> de algunos de los caminos en cero, conforme al nivel de inventario, de modo tal que </w:t>
+      </w:r>
+      <w:r>
+        <w:rPr>
+          <w:rFonts w:ascii="Arial" w:hAnsi="Arial" w:cs="Arial"/>
+          <w:sz w:val="24"/>
+          <w:szCs w:val="24"/>
+        </w:rPr>
+        <w:lastRenderedPageBreak/>
+        <w:t>el camión es direccionado al lugar donde debe depositar la madera</w:t>
+      </w:r>
+      <w:r>
+        <w:rPr>
+          <w:rFonts w:ascii="Arial" w:hAnsi="Arial" w:cs="Arial"/>
+          <w:sz w:val="24"/>
+          <w:szCs w:val="24"/>
+        </w:rPr>
+        <w:t xml:space="preserve"> (m</w:t>
+      </w:r>
+      <w:r>
+        <w:rPr>
+          <w:rFonts w:ascii="Arial" w:hAnsi="Arial" w:cs="Arial"/>
+          <w:sz w:val="24"/>
+          <w:szCs w:val="24"/>
+        </w:rPr>
+        <w:t>ientras menor sea el inventario el camión deberá recorrer una mayor d</w:t>
+      </w:r>
+      <w:r>
+        <w:rPr>
+          <w:rFonts w:ascii="Arial" w:hAnsi="Arial" w:cs="Arial"/>
+          <w:sz w:val="24"/>
+          <w:szCs w:val="24"/>
+        </w:rPr>
+        <w:t xml:space="preserve">istancia en la zona de descarga, </w:t>
+      </w:r>
+      <w:r>
+        <w:rPr>
+          <w:rFonts w:ascii="Arial" w:hAnsi="Arial" w:cs="Arial"/>
+          <w:sz w:val="24"/>
+          <w:szCs w:val="24"/>
+        </w:rPr>
+        <w:t xml:space="preserve">esto debido a que suponemos que el </w:t>
+      </w:r>
+      <w:proofErr w:type="spellStart"/>
+      <w:r>
+        <w:rPr>
+          <w:rFonts w:ascii="Arial" w:hAnsi="Arial" w:cs="Arial"/>
+          <w:i/>
+          <w:sz w:val="24"/>
+          <w:szCs w:val="24"/>
+        </w:rPr>
+        <w:t>digester</w:t>
+      </w:r>
+      <w:proofErr w:type="spellEnd"/>
+      <w:r>
+        <w:rPr>
+          <w:rFonts w:ascii="Arial" w:hAnsi="Arial" w:cs="Arial"/>
+          <w:sz w:val="24"/>
+          <w:szCs w:val="24"/>
+        </w:rPr>
+        <w:t xml:space="preserve"> está al final de dicha zona</w:t>
+      </w:r>
+      <w:r>
+        <w:rPr>
+          <w:rFonts w:ascii="Arial" w:hAnsi="Arial" w:cs="Arial"/>
+          <w:sz w:val="24"/>
+          <w:szCs w:val="24"/>
+        </w:rPr>
+        <w:t>)</w:t>
+      </w:r>
+      <w:r>
+        <w:rPr>
+          <w:rFonts w:ascii="Arial" w:hAnsi="Arial" w:cs="Arial"/>
+          <w:sz w:val="24"/>
+          <w:szCs w:val="24"/>
+        </w:rPr>
+        <w:t xml:space="preserve">. En segundo lugar, en el nodo de salida de dicho </w:t>
+      </w:r>
+      <w:r>
+        <w:rPr>
+          <w:rFonts w:ascii="Arial" w:hAnsi="Arial" w:cs="Arial"/>
+          <w:i/>
+          <w:sz w:val="24"/>
+          <w:szCs w:val="24"/>
+        </w:rPr>
+        <w:t xml:space="preserve">server </w:t>
+      </w:r>
+      <w:r>
+        <w:rPr>
+          <w:rFonts w:ascii="Arial" w:hAnsi="Arial" w:cs="Arial"/>
+          <w:sz w:val="24"/>
+          <w:szCs w:val="24"/>
+        </w:rPr>
+        <w:t>se cambia la velocidad de los camiones a 10mph, de modo que cumpla la normativa de seguridad. En tercer lugar, una vez que se llega al lugar donde se debe depositar la madera (representados por la columna izquierda de nodos celestes sobre el fondo verde en la Ilustración 7) se ejecuta un proceso que llama a una de las grúas (en el próximo párrafo se hablará de ellas con más detalle), se espera su llegada, se realiza la descarga del camión (poniendo su peso en cero y subiendo en inventario de la papelera en la cantidad que tenía el camión)</w:t>
+      </w:r>
+      <w:r>
+        <w:rPr>
+          <w:rFonts w:ascii="Arial" w:hAnsi="Arial" w:cs="Arial"/>
+          <w:sz w:val="24"/>
+          <w:szCs w:val="24"/>
+        </w:rPr>
+        <w:t xml:space="preserve">, la que toma un tiempo que corresponde a una instancia de una variable Normal(10,2), paralelamente se actualiza una de las variables de estado (costo de transporte), sumándole el costo de haber traído el camión, el que se calcula como multiplicando el valor de costo por tonelada milla por la distancia recorrida por el camión. Una vez que el camión es descargado es dirigido al nodo de </w:t>
+      </w:r>
+      <w:r>
+        <w:rPr>
+          <w:rFonts w:ascii="Arial" w:hAnsi="Arial" w:cs="Arial"/>
+          <w:i/>
+          <w:sz w:val="24"/>
+          <w:szCs w:val="24"/>
+        </w:rPr>
+        <w:t>input</w:t>
+      </w:r>
+      <w:r>
+        <w:rPr>
+          <w:rFonts w:ascii="Arial" w:hAnsi="Arial" w:cs="Arial"/>
+          <w:sz w:val="24"/>
+          <w:szCs w:val="24"/>
+        </w:rPr>
+        <w:t xml:space="preserve"> del </w:t>
+      </w:r>
+      <w:r>
+        <w:rPr>
+          <w:rFonts w:ascii="Arial" w:hAnsi="Arial" w:cs="Arial"/>
+          <w:i/>
+          <w:sz w:val="24"/>
+          <w:szCs w:val="24"/>
+        </w:rPr>
+        <w:t>server</w:t>
+      </w:r>
+      <w:r>
+        <w:rPr>
+          <w:rFonts w:ascii="Arial" w:hAnsi="Arial" w:cs="Arial"/>
+          <w:sz w:val="24"/>
+          <w:szCs w:val="24"/>
+        </w:rPr>
+        <w:t xml:space="preserve"> que representa al pesaje de salida, allí, como el camión, allí es pesado nuevamente (lo que toma un minuto). En el nodo de salida de dicho </w:t>
+      </w:r>
+      <w:r>
+        <w:rPr>
+          <w:rFonts w:ascii="Arial" w:hAnsi="Arial" w:cs="Arial"/>
+          <w:i/>
+          <w:sz w:val="24"/>
+          <w:szCs w:val="24"/>
+        </w:rPr>
+        <w:t>server</w:t>
+      </w:r>
+      <w:r>
+        <w:rPr>
+          <w:rFonts w:ascii="Arial" w:hAnsi="Arial" w:cs="Arial"/>
+          <w:sz w:val="24"/>
+          <w:szCs w:val="24"/>
+        </w:rPr>
+        <w:t xml:space="preserve"> se</w:t>
+      </w:r>
+      <w:r>
+        <w:rPr>
+          <w:rFonts w:ascii="Arial" w:hAnsi="Arial" w:cs="Arial"/>
+          <w:sz w:val="24"/>
+          <w:szCs w:val="24"/>
+        </w:rPr>
+        <w:t xml:space="preserve"> direccionan los camiones “al nodo de salida” (estableciendo como nodo de destino el </w:t>
+      </w:r>
+      <w:proofErr w:type="spellStart"/>
+      <w:r>
+        <w:rPr>
+          <w:rFonts w:ascii="Arial" w:hAnsi="Arial" w:cs="Arial"/>
+          <w:i/>
+          <w:sz w:val="24"/>
+          <w:szCs w:val="24"/>
+        </w:rPr>
+        <w:t>HomeNode</w:t>
+      </w:r>
+      <w:proofErr w:type="spellEnd"/>
+      <w:r>
+        <w:rPr>
+          <w:rFonts w:ascii="Arial" w:hAnsi="Arial" w:cs="Arial"/>
+          <w:i/>
+          <w:sz w:val="24"/>
+          <w:szCs w:val="24"/>
+        </w:rPr>
+        <w:t xml:space="preserve"> </w:t>
+      </w:r>
+      <w:r>
+        <w:rPr>
+          <w:rFonts w:ascii="Arial" w:hAnsi="Arial" w:cs="Arial"/>
+          <w:sz w:val="24"/>
+          <w:szCs w:val="24"/>
+        </w:rPr>
+        <w:t>de la entidad) del aserradero de donde vienen, donde son “destruidos” (ver el apartado Aserraderos para más detalle de este proceso).</w:t>
+      </w:r>
+    </w:p>
+    <w:p>
+      <w:pPr>
+        <w:ind w:firstLine="360"/>
+        <w:jc w:val="both"/>
+        <w:rPr>
+          <w:rFonts w:ascii="Arial" w:hAnsi="Arial" w:cs="Arial"/>
+          <w:sz w:val="24"/>
+          <w:szCs w:val="24"/>
+        </w:rPr>
+      </w:pPr>
+      <w:r>
+        <w:rPr>
+          <w:rFonts w:ascii="Arial" w:hAnsi="Arial" w:cs="Arial"/>
+          <w:sz w:val="24"/>
+          <w:szCs w:val="24"/>
+        </w:rPr>
+        <w:t xml:space="preserve">Otro aspecto importante tiene relación con las grúas que utilizan las papeleras para vaciar los camiones, estas son seis y fueron modeladas mediante el objeto </w:t>
+      </w:r>
+      <w:proofErr w:type="spellStart"/>
+      <w:r>
+        <w:rPr>
+          <w:rFonts w:ascii="Arial" w:hAnsi="Arial" w:cs="Arial"/>
+          <w:i/>
+          <w:sz w:val="24"/>
+          <w:szCs w:val="24"/>
+        </w:rPr>
+        <w:t>vehicle</w:t>
+      </w:r>
+      <w:proofErr w:type="spellEnd"/>
+      <w:r>
+        <w:rPr>
+          <w:rFonts w:ascii="Arial" w:hAnsi="Arial" w:cs="Arial"/>
+          <w:sz w:val="24"/>
+          <w:szCs w:val="24"/>
+        </w:rPr>
+        <w:t xml:space="preserve"> de SIMIO, donde se estableció la cantidad inicial de seis, su velocidad de movimiento (la que indica el enunciado), sus tiempos de falla técnica (cada 250 horas de traba</w:t>
+      </w:r>
+      <w:r>
+        <w:rPr>
+          <w:rFonts w:ascii="Arial" w:hAnsi="Arial" w:cs="Arial"/>
+          <w:sz w:val="24"/>
+          <w:szCs w:val="24"/>
+        </w:rPr>
+        <w:t>j</w:t>
+      </w:r>
+      <w:r>
+        <w:rPr>
+          <w:rFonts w:ascii="Arial" w:hAnsi="Arial" w:cs="Arial"/>
+          <w:sz w:val="24"/>
+          <w:szCs w:val="24"/>
+        </w:rPr>
+        <w:t>o) y los tiempos de reparación (</w:t>
+      </w:r>
+      <w:proofErr w:type="spellStart"/>
+      <w:proofErr w:type="gramStart"/>
+      <w:r>
+        <w:rPr>
+          <w:rFonts w:ascii="Arial" w:hAnsi="Arial" w:cs="Arial"/>
+          <w:sz w:val="24"/>
+          <w:szCs w:val="24"/>
+        </w:rPr>
+        <w:t>Triagular</w:t>
+      </w:r>
+      <w:proofErr w:type="spellEnd"/>
+      <w:r>
+        <w:rPr>
+          <w:rFonts w:ascii="Arial" w:hAnsi="Arial" w:cs="Arial"/>
+          <w:sz w:val="24"/>
+          <w:szCs w:val="24"/>
+        </w:rPr>
+        <w:t>(</w:t>
+      </w:r>
+      <w:proofErr w:type="gramEnd"/>
+      <w:r>
+        <w:rPr>
+          <w:rFonts w:ascii="Arial" w:hAnsi="Arial" w:cs="Arial"/>
+          <w:sz w:val="24"/>
+          <w:szCs w:val="24"/>
+        </w:rPr>
+        <w:t>1,1,5)).</w:t>
+      </w:r>
+    </w:p>
+    <w:p>
+      <w:pPr>
+        <w:ind w:firstLine="360"/>
+        <w:jc w:val="both"/>
+        <w:rPr>
+          <w:rFonts w:ascii="Arial" w:hAnsi="Arial" w:cs="Arial"/>
+          <w:sz w:val="24"/>
+          <w:szCs w:val="24"/>
+        </w:rPr>
+      </w:pPr>
+      <w:r>
+        <w:rPr>
+          <w:rFonts w:ascii="Arial" w:hAnsi="Arial" w:cs="Arial"/>
+          <w:sz w:val="24"/>
+          <w:szCs w:val="24"/>
+        </w:rPr>
+        <w:t xml:space="preserve">Debe mencionarse también que, como se trata de papeleras, hay consumo de madera, el que se </w:t>
+      </w:r>
+      <w:r>
+        <w:rPr>
+          <w:rFonts w:ascii="Arial" w:hAnsi="Arial" w:cs="Arial"/>
+          <w:sz w:val="24"/>
+          <w:szCs w:val="24"/>
+        </w:rPr>
+        <w:t xml:space="preserve">modeló mediante dos </w:t>
+      </w:r>
+      <w:proofErr w:type="spellStart"/>
+      <w:r>
+        <w:rPr>
+          <w:rFonts w:ascii="Arial" w:hAnsi="Arial" w:cs="Arial"/>
+          <w:i/>
+          <w:sz w:val="24"/>
+          <w:szCs w:val="24"/>
+        </w:rPr>
+        <w:t>Timers</w:t>
+      </w:r>
+      <w:proofErr w:type="spellEnd"/>
+      <w:r>
+        <w:rPr>
+          <w:rFonts w:ascii="Arial" w:hAnsi="Arial" w:cs="Arial"/>
+          <w:sz w:val="24"/>
+          <w:szCs w:val="24"/>
+        </w:rPr>
+        <w:t xml:space="preserve">, uno con un periodo de 24 horas que todos los días a las 00:00 instancia el consumo del día y otro con un periodo de 30 minutos que disminuye el inventario en 1/48 del consumo del día (a no ser que deje el inventario en 0). </w:t>
+      </w:r>
+    </w:p>
+    <w:p>
+      <w:pPr>
+        <w:ind w:firstLine="360"/>
+        <w:jc w:val="both"/>
+        <w:rPr>
+          <w:rFonts w:ascii="Arial" w:hAnsi="Arial" w:cs="Arial"/>
+          <w:sz w:val="24"/>
+          <w:szCs w:val="24"/>
+        </w:rPr>
+      </w:pPr>
+      <w:r>
+        <w:rPr>
+          <w:rFonts w:ascii="Arial" w:hAnsi="Arial" w:cs="Arial"/>
+          <w:sz w:val="24"/>
+          <w:szCs w:val="24"/>
+        </w:rPr>
+        <w:t>Dada la complejidad del proceso de generación de demanda por parte de los aserraderos, esta será tratada en detalle en su propio apartado (3.7).</w:t>
+      </w:r>
+    </w:p>
+    <w:p>
+      <w:pPr>
+        <w:ind w:firstLine="360"/>
+        <w:jc w:val="both"/>
+        <w:rPr>
+          <w:rFonts w:ascii="Arial" w:hAnsi="Arial" w:cs="Arial"/>
+          <w:sz w:val="24"/>
+          <w:szCs w:val="24"/>
+        </w:rPr>
+      </w:pPr>
     </w:p>
     <w:p>
       <w:pPr>
@@ -9061,11 +9884,393 @@
           <w:sz w:val="24"/>
           <w:szCs w:val="24"/>
         </w:rPr>
-        <w:t>Aserraderos</w:t>
-      </w:r>
-    </w:p>
-    <w:p>
-      <w:pPr>
+        <w:lastRenderedPageBreak/>
+        <w:t>Camiones</w:t>
+      </w:r>
+    </w:p>
+    <w:p>
+      <w:pPr>
+        <w:ind w:firstLine="360"/>
+        <w:jc w:val="both"/>
+        <w:rPr>
+          <w:rStyle w:val="nfasissutil"/>
+          <w:rFonts w:ascii="Arial" w:hAnsi="Arial" w:cs="Arial"/>
+          <w:i w:val="0"/>
+          <w:color w:val="auto"/>
+          <w:sz w:val="24"/>
+          <w:szCs w:val="24"/>
+        </w:rPr>
+      </w:pPr>
+      <w:r>
+        <w:rPr>
+          <w:rStyle w:val="nfasissutil"/>
+          <w:rFonts w:ascii="Arial" w:hAnsi="Arial" w:cs="Arial"/>
+          <w:i w:val="0"/>
+          <w:color w:val="auto"/>
+          <w:sz w:val="24"/>
+          <w:szCs w:val="24"/>
+        </w:rPr>
+        <w:t xml:space="preserve">Fueron modelados como </w:t>
+      </w:r>
+      <w:proofErr w:type="spellStart"/>
+      <w:r>
+        <w:rPr>
+          <w:rStyle w:val="nfasissutil"/>
+          <w:rFonts w:ascii="Arial" w:hAnsi="Arial" w:cs="Arial"/>
+          <w:color w:val="auto"/>
+          <w:sz w:val="24"/>
+          <w:szCs w:val="24"/>
+        </w:rPr>
+        <w:t>ModelEntity</w:t>
+      </w:r>
+      <w:proofErr w:type="spellEnd"/>
+      <w:r>
+        <w:rPr>
+          <w:rStyle w:val="nfasissutil"/>
+          <w:rFonts w:ascii="Arial" w:hAnsi="Arial" w:cs="Arial"/>
+          <w:i w:val="0"/>
+          <w:color w:val="auto"/>
+          <w:sz w:val="24"/>
+          <w:szCs w:val="24"/>
+        </w:rPr>
+        <w:t xml:space="preserve">. Como deben partir de los aserraderos y volver a ellos ingresan al sistema a través de </w:t>
+      </w:r>
+      <w:r>
+        <w:rPr>
+          <w:rStyle w:val="nfasissutil"/>
+          <w:rFonts w:ascii="Arial" w:hAnsi="Arial" w:cs="Arial"/>
+          <w:color w:val="auto"/>
+          <w:sz w:val="24"/>
+          <w:szCs w:val="24"/>
+        </w:rPr>
+        <w:t>servers</w:t>
+      </w:r>
+      <w:r>
+        <w:rPr>
+          <w:rStyle w:val="nfasissutil"/>
+          <w:rFonts w:ascii="Arial" w:hAnsi="Arial" w:cs="Arial"/>
+          <w:i w:val="0"/>
+          <w:color w:val="auto"/>
+          <w:sz w:val="24"/>
+          <w:szCs w:val="24"/>
+        </w:rPr>
+        <w:t xml:space="preserve"> en la ubicación de los aserraderos. Para administrar la madera que transporta</w:t>
+      </w:r>
+      <w:r>
+        <w:rPr>
+          <w:rStyle w:val="nfasissutil"/>
+          <w:rFonts w:ascii="Arial" w:hAnsi="Arial" w:cs="Arial"/>
+          <w:i w:val="0"/>
+          <w:color w:val="auto"/>
+          <w:sz w:val="24"/>
+          <w:szCs w:val="24"/>
+        </w:rPr>
+        <w:t xml:space="preserve"> cada uno</w:t>
+      </w:r>
+      <w:r>
+        <w:rPr>
+          <w:rStyle w:val="nfasissutil"/>
+          <w:rFonts w:ascii="Arial" w:hAnsi="Arial" w:cs="Arial"/>
+          <w:i w:val="0"/>
+          <w:color w:val="auto"/>
+          <w:sz w:val="24"/>
+          <w:szCs w:val="24"/>
+        </w:rPr>
+        <w:t xml:space="preserve">, mediante la herramienta </w:t>
+      </w:r>
+      <w:proofErr w:type="spellStart"/>
+      <w:r>
+        <w:rPr>
+          <w:rStyle w:val="nfasissutil"/>
+          <w:rFonts w:ascii="Arial" w:hAnsi="Arial" w:cs="Arial"/>
+          <w:color w:val="auto"/>
+          <w:sz w:val="24"/>
+          <w:szCs w:val="24"/>
+        </w:rPr>
+        <w:t>States</w:t>
+      </w:r>
+      <w:proofErr w:type="spellEnd"/>
+      <w:r>
+        <w:rPr>
+          <w:rStyle w:val="nfasissutil"/>
+          <w:rFonts w:ascii="Arial" w:hAnsi="Arial" w:cs="Arial"/>
+          <w:i w:val="0"/>
+          <w:color w:val="auto"/>
+          <w:sz w:val="24"/>
+          <w:szCs w:val="24"/>
+        </w:rPr>
+        <w:t xml:space="preserve"> en </w:t>
+      </w:r>
+      <w:proofErr w:type="spellStart"/>
+      <w:r>
+        <w:rPr>
+          <w:rStyle w:val="nfasissutil"/>
+          <w:rFonts w:ascii="Arial" w:hAnsi="Arial" w:cs="Arial"/>
+          <w:color w:val="auto"/>
+          <w:sz w:val="24"/>
+          <w:szCs w:val="24"/>
+        </w:rPr>
+        <w:t>ModelEntity</w:t>
+      </w:r>
+      <w:proofErr w:type="spellEnd"/>
+      <w:r>
+        <w:rPr>
+          <w:rStyle w:val="nfasissutil"/>
+          <w:rFonts w:ascii="Arial" w:hAnsi="Arial" w:cs="Arial"/>
+          <w:i w:val="0"/>
+          <w:color w:val="auto"/>
+          <w:sz w:val="24"/>
+          <w:szCs w:val="24"/>
+        </w:rPr>
+        <w:t>, se generó la variable “peso”, la que representa la cantidad de madera que tiene el camión (no nos interesa el peso del camión en sí, por lo que solo nos referimos a</w:t>
+      </w:r>
+      <w:r>
+        <w:rPr>
+          <w:rStyle w:val="nfasissutil"/>
+          <w:rFonts w:ascii="Arial" w:hAnsi="Arial" w:cs="Arial"/>
+          <w:i w:val="0"/>
+          <w:color w:val="auto"/>
+          <w:sz w:val="24"/>
+          <w:szCs w:val="24"/>
+        </w:rPr>
+        <w:t xml:space="preserve"> </w:t>
+      </w:r>
+      <w:r>
+        <w:rPr>
+          <w:rStyle w:val="nfasissutil"/>
+          <w:rFonts w:ascii="Arial" w:hAnsi="Arial" w:cs="Arial"/>
+          <w:i w:val="0"/>
+          <w:color w:val="auto"/>
+          <w:sz w:val="24"/>
+          <w:szCs w:val="24"/>
+        </w:rPr>
+        <w:t>la madera).</w:t>
+      </w:r>
+      <w:r>
+        <w:rPr>
+          <w:rStyle w:val="nfasissutil"/>
+          <w:rFonts w:ascii="Arial" w:hAnsi="Arial" w:cs="Arial"/>
+          <w:i w:val="0"/>
+          <w:color w:val="auto"/>
+          <w:sz w:val="24"/>
+          <w:szCs w:val="24"/>
+        </w:rPr>
+        <w:t xml:space="preserve"> Como inicialmente se usan los caminos convencionales con el camión cargado se establece su velocidad inicial en 45mph.</w:t>
+      </w:r>
+    </w:p>
+    <w:p>
+      <w:pPr>
+        <w:ind w:firstLine="360"/>
+        <w:jc w:val="both"/>
+        <w:rPr>
+          <w:rStyle w:val="nfasissutil"/>
+          <w:rFonts w:ascii="Arial" w:hAnsi="Arial" w:cs="Arial"/>
+          <w:i w:val="0"/>
+          <w:color w:val="auto"/>
+          <w:sz w:val="24"/>
+          <w:szCs w:val="24"/>
+        </w:rPr>
+      </w:pPr>
+      <w:r>
+        <w:rPr>
+          <w:rStyle w:val="nfasissutil"/>
+          <w:rFonts w:ascii="Arial" w:hAnsi="Arial" w:cs="Arial"/>
+          <w:i w:val="0"/>
+          <w:color w:val="auto"/>
+          <w:sz w:val="24"/>
+          <w:szCs w:val="24"/>
+        </w:rPr>
+        <w:t xml:space="preserve">En su trayecto los camiones son cargados en los aserraderos </w:t>
+      </w:r>
+      <w:r>
+        <w:rPr>
+          <w:rStyle w:val="nfasissutil"/>
+          <w:rFonts w:ascii="Arial" w:hAnsi="Arial" w:cs="Arial"/>
+          <w:i w:val="0"/>
+          <w:color w:val="auto"/>
+          <w:sz w:val="24"/>
+          <w:szCs w:val="24"/>
+        </w:rPr>
+        <w:t xml:space="preserve">y </w:t>
+      </w:r>
+      <w:r>
+        <w:rPr>
+          <w:rStyle w:val="nfasissutil"/>
+          <w:rFonts w:ascii="Arial" w:hAnsi="Arial" w:cs="Arial"/>
+          <w:i w:val="0"/>
+          <w:color w:val="auto"/>
+          <w:sz w:val="24"/>
+          <w:szCs w:val="24"/>
+        </w:rPr>
+        <w:t xml:space="preserve">dirigidos al </w:t>
+      </w:r>
+      <w:proofErr w:type="spellStart"/>
+      <w:r>
+        <w:rPr>
+          <w:rStyle w:val="nfasissutil"/>
+          <w:rFonts w:ascii="Arial" w:hAnsi="Arial" w:cs="Arial"/>
+          <w:color w:val="auto"/>
+          <w:sz w:val="24"/>
+          <w:szCs w:val="24"/>
+        </w:rPr>
+        <w:t>scalehouse</w:t>
+      </w:r>
+      <w:proofErr w:type="spellEnd"/>
+      <w:r>
+        <w:rPr>
+          <w:rStyle w:val="nfasissutil"/>
+          <w:rFonts w:ascii="Arial" w:hAnsi="Arial" w:cs="Arial"/>
+          <w:i w:val="0"/>
+          <w:color w:val="auto"/>
+          <w:sz w:val="24"/>
+          <w:szCs w:val="24"/>
+        </w:rPr>
+        <w:t xml:space="preserve"> de la papelera que le</w:t>
+      </w:r>
+      <w:r>
+        <w:rPr>
+          <w:rStyle w:val="nfasissutil"/>
+          <w:rFonts w:ascii="Arial" w:hAnsi="Arial" w:cs="Arial"/>
+          <w:i w:val="0"/>
+          <w:color w:val="auto"/>
+          <w:sz w:val="24"/>
+          <w:szCs w:val="24"/>
+        </w:rPr>
+        <w:t>s</w:t>
+      </w:r>
+      <w:r>
+        <w:rPr>
+          <w:rStyle w:val="nfasissutil"/>
+          <w:rFonts w:ascii="Arial" w:hAnsi="Arial" w:cs="Arial"/>
+          <w:i w:val="0"/>
+          <w:color w:val="auto"/>
+          <w:sz w:val="24"/>
+          <w:szCs w:val="24"/>
+        </w:rPr>
+        <w:t xml:space="preserve"> corresponde</w:t>
+      </w:r>
+      <w:r>
+        <w:rPr>
+          <w:rStyle w:val="nfasissutil"/>
+          <w:rFonts w:ascii="Arial" w:hAnsi="Arial" w:cs="Arial"/>
+          <w:i w:val="0"/>
+          <w:color w:val="auto"/>
+          <w:sz w:val="24"/>
+          <w:szCs w:val="24"/>
+        </w:rPr>
+        <w:t xml:space="preserve"> (ver el apartado Aserraderos para más detalle)</w:t>
+      </w:r>
+      <w:r>
+        <w:rPr>
+          <w:rStyle w:val="nfasissutil"/>
+          <w:rFonts w:ascii="Arial" w:hAnsi="Arial" w:cs="Arial"/>
+          <w:i w:val="0"/>
+          <w:color w:val="auto"/>
+          <w:sz w:val="24"/>
+          <w:szCs w:val="24"/>
+        </w:rPr>
+        <w:t xml:space="preserve">, </w:t>
+      </w:r>
+      <w:r>
+        <w:rPr>
+          <w:rStyle w:val="nfasissutil"/>
+          <w:rFonts w:ascii="Arial" w:hAnsi="Arial" w:cs="Arial"/>
+          <w:i w:val="0"/>
+          <w:color w:val="auto"/>
+          <w:sz w:val="24"/>
+          <w:szCs w:val="24"/>
+        </w:rPr>
+        <w:t xml:space="preserve">luego allí se les aplican los procesos de pesaje, se les indica dónde depositar la madera y se les redirige de vuelta a un nodo en sus aserraderos (ver apartado Papeleras para más detalle). Finalmente, allí son destruidos mediante un </w:t>
+      </w:r>
+      <w:proofErr w:type="spellStart"/>
+      <w:r>
+        <w:rPr>
+          <w:rStyle w:val="nfasissutil"/>
+          <w:rFonts w:ascii="Arial" w:hAnsi="Arial" w:cs="Arial"/>
+          <w:color w:val="auto"/>
+          <w:sz w:val="24"/>
+          <w:szCs w:val="24"/>
+        </w:rPr>
+        <w:t>process</w:t>
+      </w:r>
+      <w:proofErr w:type="spellEnd"/>
+      <w:r>
+        <w:rPr>
+          <w:rStyle w:val="nfasissutil"/>
+          <w:rFonts w:ascii="Arial" w:hAnsi="Arial" w:cs="Arial"/>
+          <w:i w:val="0"/>
+          <w:color w:val="auto"/>
+          <w:sz w:val="24"/>
+          <w:szCs w:val="24"/>
+        </w:rPr>
+        <w:t xml:space="preserve"> (ver el apartado Aserraderos para más detalle).</w:t>
+      </w:r>
+    </w:p>
+    <w:p>
+      <w:pPr>
+        <w:ind w:firstLine="360"/>
+        <w:jc w:val="both"/>
+        <w:rPr>
+          <w:rStyle w:val="nfasissutil"/>
+          <w:rFonts w:ascii="Arial" w:hAnsi="Arial" w:cs="Arial"/>
+          <w:i w:val="0"/>
+          <w:color w:val="auto"/>
+          <w:sz w:val="24"/>
+          <w:szCs w:val="24"/>
+        </w:rPr>
+      </w:pPr>
+      <w:r>
+        <w:rPr>
+          <w:rStyle w:val="nfasissutil"/>
+          <w:rFonts w:ascii="Arial" w:hAnsi="Arial" w:cs="Arial"/>
+          <w:i w:val="0"/>
+          <w:color w:val="auto"/>
+          <w:sz w:val="24"/>
+          <w:szCs w:val="24"/>
+        </w:rPr>
+        <w:t xml:space="preserve">Para evitar que en el sistema haya más camiones que los que realmente tiene un aserradero en el proceso de generación de entidades </w:t>
+      </w:r>
+      <w:r>
+        <w:rPr>
+          <w:rStyle w:val="nfasissutil"/>
+          <w:rFonts w:ascii="Arial" w:hAnsi="Arial" w:cs="Arial"/>
+          <w:i w:val="0"/>
+          <w:color w:val="auto"/>
+          <w:sz w:val="24"/>
+          <w:szCs w:val="24"/>
+        </w:rPr>
+        <w:t xml:space="preserve">se puso una restricción que indica que no </w:t>
+      </w:r>
+      <w:r>
+        <w:rPr>
+          <w:rStyle w:val="nfasissutil"/>
+          <w:rFonts w:ascii="Arial" w:hAnsi="Arial" w:cs="Arial"/>
+          <w:i w:val="0"/>
+          <w:color w:val="auto"/>
+          <w:sz w:val="24"/>
+          <w:szCs w:val="24"/>
+        </w:rPr>
+        <w:t>puede</w:t>
+      </w:r>
+      <w:r>
+        <w:rPr>
+          <w:rStyle w:val="nfasissutil"/>
+          <w:rFonts w:ascii="Arial" w:hAnsi="Arial" w:cs="Arial"/>
+          <w:i w:val="0"/>
+          <w:color w:val="auto"/>
+          <w:sz w:val="24"/>
+          <w:szCs w:val="24"/>
+        </w:rPr>
+        <w:t xml:space="preserve"> haber más camiones trabajando simultáneamente que los camiones que tiene el aserradero (ver apartado de Demanda para más detalles).</w:t>
+      </w:r>
+    </w:p>
+    <w:p>
+      <w:pPr>
+        <w:pStyle w:val="Prrafodelista"/>
+        <w:numPr>
+          <w:ilvl w:val="1"/>
+          <w:numId w:val="39"/>
+        </w:numPr>
         <w:jc w:val="both"/>
         <w:rPr>
           <w:rStyle w:val="nfasissutil"/>
@@ -9087,8 +10292,453 @@
           <w:sz w:val="24"/>
           <w:szCs w:val="24"/>
         </w:rPr>
-        <w:t>Carga de camiones, dirección al pesaje</w:t>
-      </w:r>
+        <w:t>Demanda</w:t>
+      </w:r>
+    </w:p>
+    <w:p>
+      <w:pPr>
+        <w:jc w:val="both"/>
+        <w:rPr>
+          <w:rStyle w:val="nfasissutil"/>
+          <w:rFonts w:ascii="Arial" w:hAnsi="Arial" w:cs="Arial"/>
+          <w:b/>
+          <w:i w:val="0"/>
+          <w:color w:val="auto"/>
+          <w:sz w:val="24"/>
+          <w:szCs w:val="24"/>
+        </w:rPr>
+      </w:pPr>
+      <w:r>
+        <w:rPr>
+          <w:rStyle w:val="nfasissutil"/>
+          <w:rFonts w:ascii="Arial" w:hAnsi="Arial" w:cs="Arial"/>
+          <w:b/>
+          <w:i w:val="0"/>
+          <w:color w:val="auto"/>
+          <w:sz w:val="24"/>
+          <w:szCs w:val="24"/>
+        </w:rPr>
+        <w:t xml:space="preserve"> </w:t>
+      </w:r>
+    </w:p>
+    <w:p>
+      <w:pPr>
+        <w:jc w:val="both"/>
+        <w:rPr>
+          <w:rStyle w:val="nfasissutil"/>
+          <w:rFonts w:ascii="Arial" w:hAnsi="Arial" w:cs="Arial"/>
+          <w:b/>
+          <w:i w:val="0"/>
+          <w:color w:val="auto"/>
+          <w:sz w:val="24"/>
+          <w:szCs w:val="24"/>
+        </w:rPr>
+      </w:pPr>
+      <w:r>
+        <w:rPr>
+          <w:rStyle w:val="nfasissutil"/>
+          <w:rFonts w:ascii="Arial" w:hAnsi="Arial" w:cs="Arial"/>
+          <w:b/>
+          <w:i w:val="0"/>
+          <w:color w:val="auto"/>
+          <w:sz w:val="24"/>
+          <w:szCs w:val="24"/>
+        </w:rPr>
+        <w:t>Resultados</w:t>
+      </w:r>
+      <w:r>
+        <w:rPr>
+          <w:rStyle w:val="nfasissutil"/>
+          <w:rFonts w:ascii="Arial" w:hAnsi="Arial" w:cs="Arial"/>
+          <w:b/>
+          <w:i w:val="0"/>
+          <w:color w:val="auto"/>
+          <w:sz w:val="24"/>
+          <w:szCs w:val="24"/>
+        </w:rPr>
+        <w:t xml:space="preserve"> de la simulación</w:t>
+      </w:r>
+    </w:p>
+    <w:p>
+      <w:pPr>
+        <w:pStyle w:val="Prrafodelista"/>
+        <w:numPr>
+          <w:ilvl w:val="1"/>
+          <w:numId w:val="39"/>
+        </w:numPr>
+        <w:jc w:val="both"/>
+        <w:rPr>
+          <w:rStyle w:val="nfasissutil"/>
+          <w:rFonts w:ascii="Arial" w:hAnsi="Arial" w:cs="Arial"/>
+          <w:b/>
+          <w:i w:val="0"/>
+          <w:color w:val="auto"/>
+          <w:sz w:val="24"/>
+          <w:szCs w:val="24"/>
+        </w:rPr>
+      </w:pPr>
+      <w:r>
+        <w:rPr>
+          <w:rStyle w:val="nfasissutil"/>
+          <w:rFonts w:ascii="Arial" w:hAnsi="Arial" w:cs="Arial"/>
+          <w:b/>
+          <w:i w:val="0"/>
+          <w:color w:val="auto"/>
+          <w:sz w:val="24"/>
+          <w:szCs w:val="24"/>
+        </w:rPr>
+        <w:t>Costo de transporte</w:t>
+      </w:r>
+    </w:p>
+    <w:p>
+      <w:pPr>
+        <w:pStyle w:val="Prrafodelista"/>
+        <w:numPr>
+          <w:ilvl w:val="1"/>
+          <w:numId w:val="39"/>
+        </w:numPr>
+        <w:jc w:val="both"/>
+        <w:rPr>
+          <w:rStyle w:val="nfasissutil"/>
+          <w:rFonts w:ascii="Arial" w:hAnsi="Arial" w:cs="Arial"/>
+          <w:b/>
+          <w:i w:val="0"/>
+          <w:color w:val="auto"/>
+          <w:sz w:val="24"/>
+          <w:szCs w:val="24"/>
+        </w:rPr>
+      </w:pPr>
+      <w:r>
+        <w:rPr>
+          <w:rStyle w:val="nfasissutil"/>
+          <w:rFonts w:ascii="Arial" w:hAnsi="Arial" w:cs="Arial"/>
+          <w:b/>
+          <w:i w:val="0"/>
+          <w:color w:val="auto"/>
+          <w:sz w:val="24"/>
+          <w:szCs w:val="24"/>
+        </w:rPr>
+        <w:t>Inventario promedio</w:t>
+      </w:r>
+    </w:p>
+    <w:p>
+      <w:pPr>
+        <w:pStyle w:val="Prrafodelista"/>
+        <w:numPr>
+          <w:ilvl w:val="1"/>
+          <w:numId w:val="39"/>
+        </w:numPr>
+        <w:jc w:val="both"/>
+        <w:rPr>
+          <w:rStyle w:val="nfasissutil"/>
+          <w:rFonts w:ascii="Arial" w:hAnsi="Arial" w:cs="Arial"/>
+          <w:b/>
+          <w:i w:val="0"/>
+          <w:color w:val="auto"/>
+          <w:sz w:val="24"/>
+          <w:szCs w:val="24"/>
+        </w:rPr>
+      </w:pPr>
+      <w:r>
+        <w:rPr>
+          <w:rStyle w:val="nfasissutil"/>
+          <w:rFonts w:ascii="Arial" w:hAnsi="Arial" w:cs="Arial"/>
+          <w:b/>
+          <w:i w:val="0"/>
+          <w:color w:val="auto"/>
+          <w:sz w:val="24"/>
+          <w:szCs w:val="24"/>
+        </w:rPr>
+        <w:t>Costo total de inventario</w:t>
+      </w:r>
+    </w:p>
+    <w:p>
+      <w:pPr>
+        <w:pStyle w:val="Prrafodelista"/>
+        <w:numPr>
+          <w:ilvl w:val="1"/>
+          <w:numId w:val="39"/>
+        </w:numPr>
+        <w:jc w:val="both"/>
+        <w:rPr>
+          <w:rStyle w:val="nfasissutil"/>
+          <w:rFonts w:ascii="Arial" w:hAnsi="Arial" w:cs="Arial"/>
+          <w:b/>
+          <w:i w:val="0"/>
+          <w:color w:val="auto"/>
+          <w:sz w:val="24"/>
+          <w:szCs w:val="24"/>
+        </w:rPr>
+      </w:pPr>
+      <w:r>
+        <w:rPr>
+          <w:rStyle w:val="nfasissutil"/>
+          <w:rFonts w:ascii="Arial" w:hAnsi="Arial" w:cs="Arial"/>
+          <w:b/>
+          <w:i w:val="0"/>
+          <w:color w:val="auto"/>
+          <w:sz w:val="24"/>
+          <w:szCs w:val="24"/>
+        </w:rPr>
+        <w:t>Gastos por penalización debido a inventario bajo</w:t>
+      </w:r>
+    </w:p>
+    <w:p>
+      <w:pPr>
+        <w:pStyle w:val="Prrafodelista"/>
+        <w:numPr>
+          <w:ilvl w:val="1"/>
+          <w:numId w:val="39"/>
+        </w:numPr>
+        <w:jc w:val="both"/>
+        <w:rPr>
+          <w:rStyle w:val="nfasissutil"/>
+          <w:rFonts w:ascii="Arial" w:hAnsi="Arial" w:cs="Arial"/>
+          <w:b/>
+          <w:i w:val="0"/>
+          <w:color w:val="auto"/>
+          <w:sz w:val="24"/>
+          <w:szCs w:val="24"/>
+        </w:rPr>
+      </w:pPr>
+      <w:r>
+        <w:rPr>
+          <w:rStyle w:val="nfasissutil"/>
+          <w:rFonts w:ascii="Arial" w:hAnsi="Arial" w:cs="Arial"/>
+          <w:b/>
+          <w:i w:val="0"/>
+          <w:color w:val="auto"/>
+          <w:sz w:val="24"/>
+          <w:szCs w:val="24"/>
+        </w:rPr>
+        <w:t>Días perdidos respecto al mal tiempo</w:t>
+      </w:r>
+    </w:p>
+    <w:p>
+      <w:pPr>
+        <w:pStyle w:val="Prrafodelista"/>
+        <w:numPr>
+          <w:ilvl w:val="1"/>
+          <w:numId w:val="39"/>
+        </w:numPr>
+        <w:jc w:val="both"/>
+        <w:rPr>
+          <w:rStyle w:val="nfasissutil"/>
+          <w:rFonts w:ascii="Arial" w:hAnsi="Arial" w:cs="Arial"/>
+          <w:b/>
+          <w:i w:val="0"/>
+          <w:color w:val="auto"/>
+          <w:sz w:val="24"/>
+          <w:szCs w:val="24"/>
+        </w:rPr>
+      </w:pPr>
+      <w:r>
+        <w:rPr>
+          <w:rStyle w:val="nfasissutil"/>
+          <w:rFonts w:ascii="Arial" w:hAnsi="Arial" w:cs="Arial"/>
+          <w:b/>
+          <w:i w:val="0"/>
+          <w:color w:val="auto"/>
+          <w:sz w:val="24"/>
+          <w:szCs w:val="24"/>
+        </w:rPr>
+        <w:t xml:space="preserve">Número de </w:t>
+      </w:r>
+      <w:proofErr w:type="spellStart"/>
+      <w:r>
+        <w:rPr>
+          <w:rStyle w:val="nfasissutil"/>
+          <w:rFonts w:ascii="Arial" w:hAnsi="Arial" w:cs="Arial"/>
+          <w:b/>
+          <w:color w:val="auto"/>
+          <w:sz w:val="24"/>
+          <w:szCs w:val="24"/>
+        </w:rPr>
+        <w:t>stockouts</w:t>
+      </w:r>
+      <w:proofErr w:type="spellEnd"/>
+    </w:p>
+    <w:p>
+      <w:pPr>
+        <w:pStyle w:val="Prrafodelista"/>
+        <w:numPr>
+          <w:ilvl w:val="1"/>
+          <w:numId w:val="39"/>
+        </w:numPr>
+        <w:jc w:val="both"/>
+        <w:rPr>
+          <w:rStyle w:val="nfasissutil"/>
+          <w:rFonts w:ascii="Arial" w:hAnsi="Arial" w:cs="Arial"/>
+          <w:b/>
+          <w:i w:val="0"/>
+          <w:color w:val="auto"/>
+          <w:sz w:val="24"/>
+          <w:szCs w:val="24"/>
+        </w:rPr>
+      </w:pPr>
+      <w:r>
+        <w:rPr>
+          <w:rStyle w:val="nfasissutil"/>
+          <w:rFonts w:ascii="Arial" w:hAnsi="Arial" w:cs="Arial"/>
+          <w:b/>
+          <w:i w:val="0"/>
+          <w:color w:val="auto"/>
+          <w:sz w:val="24"/>
+          <w:szCs w:val="24"/>
+        </w:rPr>
+        <w:t>Cantidad máxima de madera talada en los territorios</w:t>
+      </w:r>
+    </w:p>
+    <w:p>
+      <w:pPr>
+        <w:pStyle w:val="Prrafodelista"/>
+        <w:numPr>
+          <w:ilvl w:val="1"/>
+          <w:numId w:val="39"/>
+        </w:numPr>
+        <w:jc w:val="both"/>
+        <w:rPr>
+          <w:rStyle w:val="nfasissutil"/>
+          <w:rFonts w:ascii="Arial" w:hAnsi="Arial" w:cs="Arial"/>
+          <w:b/>
+          <w:i w:val="0"/>
+          <w:color w:val="auto"/>
+          <w:sz w:val="24"/>
+          <w:szCs w:val="24"/>
+        </w:rPr>
+      </w:pPr>
+      <w:r>
+        <w:rPr>
+          <w:rStyle w:val="nfasissutil"/>
+          <w:rFonts w:ascii="Arial" w:hAnsi="Arial" w:cs="Arial"/>
+          <w:b/>
+          <w:i w:val="0"/>
+          <w:color w:val="auto"/>
+          <w:sz w:val="24"/>
+          <w:szCs w:val="24"/>
+        </w:rPr>
+        <w:t>Cantidad promedio de madera cortada por aserradero</w:t>
+      </w:r>
+    </w:p>
+    <w:p>
+      <w:pPr>
+        <w:pStyle w:val="Prrafodelista"/>
+        <w:numPr>
+          <w:ilvl w:val="1"/>
+          <w:numId w:val="39"/>
+        </w:numPr>
+        <w:jc w:val="both"/>
+        <w:rPr>
+          <w:rStyle w:val="nfasissutil"/>
+          <w:rFonts w:ascii="Arial" w:hAnsi="Arial" w:cs="Arial"/>
+          <w:b/>
+          <w:i w:val="0"/>
+          <w:color w:val="auto"/>
+          <w:sz w:val="24"/>
+          <w:szCs w:val="24"/>
+        </w:rPr>
+      </w:pPr>
+      <w:r>
+        <w:rPr>
+          <w:rStyle w:val="nfasissutil"/>
+          <w:rFonts w:ascii="Arial" w:hAnsi="Arial" w:cs="Arial"/>
+          <w:b/>
+          <w:i w:val="0"/>
+          <w:color w:val="auto"/>
+          <w:sz w:val="24"/>
+          <w:szCs w:val="24"/>
+        </w:rPr>
+        <w:t xml:space="preserve">Tiempo de espera promedio en cada </w:t>
+      </w:r>
+      <w:proofErr w:type="spellStart"/>
+      <w:r>
+        <w:rPr>
+          <w:rStyle w:val="nfasissutil"/>
+          <w:rFonts w:ascii="Arial" w:hAnsi="Arial" w:cs="Arial"/>
+          <w:b/>
+          <w:color w:val="auto"/>
+          <w:sz w:val="24"/>
+          <w:szCs w:val="24"/>
+        </w:rPr>
+        <w:t>scalehouse</w:t>
+      </w:r>
+      <w:proofErr w:type="spellEnd"/>
+    </w:p>
+    <w:p>
+      <w:pPr>
+        <w:pStyle w:val="Prrafodelista"/>
+        <w:numPr>
+          <w:ilvl w:val="1"/>
+          <w:numId w:val="39"/>
+        </w:numPr>
+        <w:jc w:val="both"/>
+        <w:rPr>
+          <w:rStyle w:val="nfasissutil"/>
+          <w:rFonts w:ascii="Arial" w:hAnsi="Arial" w:cs="Arial"/>
+          <w:b/>
+          <w:i w:val="0"/>
+          <w:color w:val="auto"/>
+          <w:sz w:val="24"/>
+          <w:szCs w:val="24"/>
+        </w:rPr>
+      </w:pPr>
+      <w:r>
+        <w:rPr>
+          <w:rStyle w:val="nfasissutil"/>
+          <w:rFonts w:ascii="Arial" w:hAnsi="Arial" w:cs="Arial"/>
+          <w:b/>
+          <w:i w:val="0"/>
+          <w:color w:val="auto"/>
+          <w:sz w:val="24"/>
+          <w:szCs w:val="24"/>
+        </w:rPr>
+        <w:t>Cantidad de reparaciones de grúa en cada año</w:t>
+      </w:r>
+    </w:p>
+    <w:p>
+      <w:pPr>
+        <w:pStyle w:val="Prrafodelista"/>
+        <w:numPr>
+          <w:ilvl w:val="1"/>
+          <w:numId w:val="39"/>
+        </w:numPr>
+        <w:jc w:val="both"/>
+        <w:rPr>
+          <w:rStyle w:val="nfasissutil"/>
+          <w:rFonts w:ascii="Arial" w:hAnsi="Arial" w:cs="Arial"/>
+          <w:b/>
+          <w:i w:val="0"/>
+          <w:color w:val="auto"/>
+          <w:sz w:val="24"/>
+          <w:szCs w:val="24"/>
+        </w:rPr>
+      </w:pPr>
+      <w:r>
+        <w:rPr>
+          <w:rStyle w:val="nfasissutil"/>
+          <w:rFonts w:ascii="Arial" w:hAnsi="Arial" w:cs="Arial"/>
+          <w:b/>
+          <w:i w:val="0"/>
+          <w:color w:val="auto"/>
+          <w:sz w:val="24"/>
+          <w:szCs w:val="24"/>
+        </w:rPr>
+        <w:lastRenderedPageBreak/>
+        <w:t xml:space="preserve">Días de producción perdidos debido a </w:t>
+      </w:r>
+      <w:proofErr w:type="spellStart"/>
+      <w:r>
+        <w:rPr>
+          <w:rStyle w:val="nfasissutil"/>
+          <w:rFonts w:ascii="Arial" w:hAnsi="Arial" w:cs="Arial"/>
+          <w:b/>
+          <w:color w:val="auto"/>
+          <w:sz w:val="24"/>
+          <w:szCs w:val="24"/>
+        </w:rPr>
+        <w:t>stockouts</w:t>
+      </w:r>
+      <w:proofErr w:type="spellEnd"/>
     </w:p>
     <w:p>
       <w:pPr>
@@ -9134,19 +10784,7 @@
           <w:sz w:val="24"/>
           <w:szCs w:val="24"/>
         </w:rPr>
-        <w:t>Resultados</w:t>
-      </w:r>
-      <w:r>
-        <w:rPr>
-          <w:rStyle w:val="nfasissutil"/>
-          <w:rFonts w:ascii="Arial" w:hAnsi="Arial" w:cs="Arial"/>
-          <w:b/>
-          <w:i w:val="0"/>
-          <w:color w:val="auto"/>
-          <w:sz w:val="24"/>
-          <w:szCs w:val="24"/>
-        </w:rPr>
-        <w:t xml:space="preserve"> de la simulación</w:t>
+        <w:t>Conclusión</w:t>
       </w:r>
     </w:p>
     <w:p>
@@ -9177,7 +10815,7 @@
           <w:sz w:val="24"/>
           <w:szCs w:val="24"/>
         </w:rPr>
-        <w:t>Costo de transporte</w:t>
+        <w:t>Razonabilidad del modelo conceptual y computacional</w:t>
       </w:r>
     </w:p>
     <w:p>
@@ -9208,7 +10846,7 @@
           <w:sz w:val="24"/>
           <w:szCs w:val="24"/>
         </w:rPr>
-        <w:t>Inventario promedio</w:t>
+        <w:t>Principales resultados</w:t>
       </w:r>
     </w:p>
     <w:p>
@@ -9239,295 +10877,8 @@
           <w:sz w:val="24"/>
           <w:szCs w:val="24"/>
         </w:rPr>
-        <w:t>Costo total de inventario</w:t>
-      </w:r>
-    </w:p>
-    <w:p>
-      <w:pPr>
-        <w:pStyle w:val="Prrafodelista"/>
-        <w:numPr>
-          <w:ilvl w:val="1"/>
-          <w:numId w:val="39"/>
-        </w:numPr>
-        <w:jc w:val="both"/>
-        <w:rPr>
-          <w:rStyle w:val="nfasissutil"/>
-          <w:rFonts w:ascii="Arial" w:hAnsi="Arial" w:cs="Arial"/>
-          <w:b/>
-          <w:i w:val="0"/>
-          <w:color w:val="auto"/>
-          <w:sz w:val="24"/>
-          <w:szCs w:val="24"/>
-        </w:rPr>
-      </w:pPr>
-      <w:r>
-        <w:rPr>
-          <w:rStyle w:val="nfasissutil"/>
-          <w:rFonts w:ascii="Arial" w:hAnsi="Arial" w:cs="Arial"/>
-          <w:b/>
-          <w:i w:val="0"/>
-          <w:color w:val="auto"/>
-          <w:sz w:val="24"/>
-          <w:szCs w:val="24"/>
-        </w:rPr>
-        <w:t>Gastos por penalización debido a inventario bajo</w:t>
-      </w:r>
-    </w:p>
-    <w:p>
-      <w:pPr>
-        <w:pStyle w:val="Prrafodelista"/>
-        <w:numPr>
-          <w:ilvl w:val="1"/>
-          <w:numId w:val="39"/>
-        </w:numPr>
-        <w:jc w:val="both"/>
-        <w:rPr>
-          <w:rStyle w:val="nfasissutil"/>
-          <w:rFonts w:ascii="Arial" w:hAnsi="Arial" w:cs="Arial"/>
-          <w:b/>
-          <w:i w:val="0"/>
-          <w:color w:val="auto"/>
-          <w:sz w:val="24"/>
-          <w:szCs w:val="24"/>
-        </w:rPr>
-      </w:pPr>
-      <w:r>
-        <w:rPr>
-          <w:rStyle w:val="nfasissutil"/>
-          <w:rFonts w:ascii="Arial" w:hAnsi="Arial" w:cs="Arial"/>
-          <w:b/>
-          <w:i w:val="0"/>
-          <w:color w:val="auto"/>
-          <w:sz w:val="24"/>
-          <w:szCs w:val="24"/>
-        </w:rPr>
-        <w:t>Días perdidos respecto al mal tiempo</w:t>
-      </w:r>
-    </w:p>
-    <w:p>
-      <w:pPr>
-        <w:pStyle w:val="Prrafodelista"/>
-        <w:numPr>
-          <w:ilvl w:val="1"/>
-          <w:numId w:val="39"/>
-        </w:numPr>
-        <w:jc w:val="both"/>
-        <w:rPr>
-          <w:rStyle w:val="nfasissutil"/>
-          <w:rFonts w:ascii="Arial" w:hAnsi="Arial" w:cs="Arial"/>
-          <w:b/>
-          <w:i w:val="0"/>
-          <w:color w:val="auto"/>
-          <w:sz w:val="24"/>
-          <w:szCs w:val="24"/>
-        </w:rPr>
-      </w:pPr>
-      <w:r>
-        <w:rPr>
-          <w:rStyle w:val="nfasissutil"/>
-          <w:rFonts w:ascii="Arial" w:hAnsi="Arial" w:cs="Arial"/>
-          <w:b/>
-          <w:i w:val="0"/>
-          <w:color w:val="auto"/>
-          <w:sz w:val="24"/>
-          <w:szCs w:val="24"/>
-        </w:rPr>
-        <w:t xml:space="preserve">Número de </w:t>
-      </w:r>
-      <w:proofErr w:type="spellStart"/>
-      <w:r>
-        <w:rPr>
-          <w:rStyle w:val="nfasissutil"/>
-          <w:rFonts w:ascii="Arial" w:hAnsi="Arial" w:cs="Arial"/>
-          <w:b/>
-          <w:color w:val="auto"/>
-          <w:sz w:val="24"/>
-          <w:szCs w:val="24"/>
-        </w:rPr>
-        <w:t>stockouts</w:t>
-      </w:r>
-      <w:proofErr w:type="spellEnd"/>
-    </w:p>
-    <w:p>
-      <w:pPr>
-        <w:pStyle w:val="Prrafodelista"/>
-        <w:numPr>
-          <w:ilvl w:val="1"/>
-          <w:numId w:val="39"/>
-        </w:numPr>
-        <w:jc w:val="both"/>
-        <w:rPr>
-          <w:rStyle w:val="nfasissutil"/>
-          <w:rFonts w:ascii="Arial" w:hAnsi="Arial" w:cs="Arial"/>
-          <w:b/>
-          <w:i w:val="0"/>
-          <w:color w:val="auto"/>
-          <w:sz w:val="24"/>
-          <w:szCs w:val="24"/>
-        </w:rPr>
-      </w:pPr>
-      <w:r>
-        <w:rPr>
-          <w:rStyle w:val="nfasissutil"/>
-          <w:rFonts w:ascii="Arial" w:hAnsi="Arial" w:cs="Arial"/>
-          <w:b/>
-          <w:i w:val="0"/>
-          <w:color w:val="auto"/>
-          <w:sz w:val="24"/>
-          <w:szCs w:val="24"/>
-        </w:rPr>
-        <w:t>Cantidad máxima de madera talada en los territorios</w:t>
-      </w:r>
-    </w:p>
-    <w:p>
-      <w:pPr>
-        <w:pStyle w:val="Prrafodelista"/>
-        <w:numPr>
-          <w:ilvl w:val="1"/>
-          <w:numId w:val="39"/>
-        </w:numPr>
-        <w:jc w:val="both"/>
-        <w:rPr>
-          <w:rStyle w:val="nfasissutil"/>
-          <w:rFonts w:ascii="Arial" w:hAnsi="Arial" w:cs="Arial"/>
-          <w:b/>
-          <w:i w:val="0"/>
-          <w:color w:val="auto"/>
-          <w:sz w:val="24"/>
-          <w:szCs w:val="24"/>
-        </w:rPr>
-      </w:pPr>
-      <w:r>
-        <w:rPr>
-          <w:rStyle w:val="nfasissutil"/>
-          <w:rFonts w:ascii="Arial" w:hAnsi="Arial" w:cs="Arial"/>
-          <w:b/>
-          <w:i w:val="0"/>
-          <w:color w:val="auto"/>
-          <w:sz w:val="24"/>
-          <w:szCs w:val="24"/>
-        </w:rPr>
-        <w:t>Cantidad promedio de madera cortada por aserradero</w:t>
-      </w:r>
-    </w:p>
-    <w:p>
-      <w:pPr>
-        <w:pStyle w:val="Prrafodelista"/>
-        <w:numPr>
-          <w:ilvl w:val="1"/>
-          <w:numId w:val="39"/>
-        </w:numPr>
-        <w:jc w:val="both"/>
-        <w:rPr>
-          <w:rStyle w:val="nfasissutil"/>
-          <w:rFonts w:ascii="Arial" w:hAnsi="Arial" w:cs="Arial"/>
-          <w:b/>
-          <w:i w:val="0"/>
-          <w:color w:val="auto"/>
-          <w:sz w:val="24"/>
-          <w:szCs w:val="24"/>
-        </w:rPr>
-      </w:pPr>
-      <w:r>
-        <w:rPr>
-          <w:rStyle w:val="nfasissutil"/>
-          <w:rFonts w:ascii="Arial" w:hAnsi="Arial" w:cs="Arial"/>
-          <w:b/>
-          <w:i w:val="0"/>
-          <w:color w:val="auto"/>
-          <w:sz w:val="24"/>
-          <w:szCs w:val="24"/>
-        </w:rPr>
-        <w:t xml:space="preserve">Tiempo de espera promedio en cada </w:t>
-      </w:r>
-      <w:proofErr w:type="spellStart"/>
-      <w:r>
-        <w:rPr>
-          <w:rStyle w:val="nfasissutil"/>
-          <w:rFonts w:ascii="Arial" w:hAnsi="Arial" w:cs="Arial"/>
-          <w:b/>
-          <w:color w:val="auto"/>
-          <w:sz w:val="24"/>
-          <w:szCs w:val="24"/>
-        </w:rPr>
-        <w:t>scalehouse</w:t>
-      </w:r>
-      <w:proofErr w:type="spellEnd"/>
-    </w:p>
-    <w:p>
-      <w:pPr>
-        <w:pStyle w:val="Prrafodelista"/>
-        <w:numPr>
-          <w:ilvl w:val="1"/>
-          <w:numId w:val="39"/>
-        </w:numPr>
-        <w:jc w:val="both"/>
-        <w:rPr>
-          <w:rStyle w:val="nfasissutil"/>
-          <w:rFonts w:ascii="Arial" w:hAnsi="Arial" w:cs="Arial"/>
-          <w:b/>
-          <w:i w:val="0"/>
-          <w:color w:val="auto"/>
-          <w:sz w:val="24"/>
-          <w:szCs w:val="24"/>
-        </w:rPr>
-      </w:pPr>
-      <w:r>
-        <w:rPr>
-          <w:rStyle w:val="nfasissutil"/>
-          <w:rFonts w:ascii="Arial" w:hAnsi="Arial" w:cs="Arial"/>
-          <w:b/>
-          <w:i w:val="0"/>
-          <w:color w:val="auto"/>
-          <w:sz w:val="24"/>
-          <w:szCs w:val="24"/>
-        </w:rPr>
-        <w:t>Cantidad de reparaciones de grúa en cada año</w:t>
-      </w:r>
-    </w:p>
-    <w:p>
-      <w:pPr>
-        <w:pStyle w:val="Prrafodelista"/>
-        <w:numPr>
-          <w:ilvl w:val="1"/>
-          <w:numId w:val="39"/>
-        </w:numPr>
-        <w:jc w:val="both"/>
-        <w:rPr>
-          <w:rStyle w:val="nfasissutil"/>
-          <w:rFonts w:ascii="Arial" w:hAnsi="Arial" w:cs="Arial"/>
-          <w:b/>
-          <w:i w:val="0"/>
-          <w:color w:val="auto"/>
-          <w:sz w:val="24"/>
-          <w:szCs w:val="24"/>
-        </w:rPr>
-      </w:pPr>
-      <w:r>
-        <w:rPr>
-          <w:rStyle w:val="nfasissutil"/>
-          <w:rFonts w:ascii="Arial" w:hAnsi="Arial" w:cs="Arial"/>
-          <w:b/>
-          <w:i w:val="0"/>
-          <w:color w:val="auto"/>
-          <w:sz w:val="24"/>
-          <w:szCs w:val="24"/>
-        </w:rPr>
-        <w:t xml:space="preserve">Días de producción perdidos debido a </w:t>
-      </w:r>
-      <w:proofErr w:type="spellStart"/>
-      <w:r>
-        <w:rPr>
-          <w:rStyle w:val="nfasissutil"/>
-          <w:rFonts w:ascii="Arial" w:hAnsi="Arial" w:cs="Arial"/>
-          <w:b/>
-          <w:color w:val="auto"/>
-          <w:sz w:val="24"/>
-          <w:szCs w:val="24"/>
-        </w:rPr>
-        <w:t>stockouts</w:t>
-      </w:r>
-      <w:proofErr w:type="spellEnd"/>
+        <w:t>Posibles nuevas políticas de operación</w:t>
+      </w:r>
     </w:p>
     <w:p>
       <w:pPr>
@@ -9573,106 +10924,13 @@
           <w:sz w:val="24"/>
           <w:szCs w:val="24"/>
         </w:rPr>
-        <w:t>Conclusión</w:t>
+        <w:t>Bibliografía</w:t>
       </w:r>
     </w:p>
     <w:p>
       <w:pPr>
         <w:pStyle w:val="Prrafodelista"/>
-        <w:numPr>
-          <w:ilvl w:val="1"/>
-          <w:numId w:val="39"/>
-        </w:numPr>
-        <w:jc w:val="both"/>
-        <w:rPr>
-          <w:rStyle w:val="nfasissutil"/>
-          <w:rFonts w:ascii="Arial" w:hAnsi="Arial" w:cs="Arial"/>
-          <w:b/>
-          <w:i w:val="0"/>
-          <w:color w:val="auto"/>
-          <w:sz w:val="24"/>
-          <w:szCs w:val="24"/>
-        </w:rPr>
-      </w:pPr>
-      <w:r>
-        <w:rPr>
-          <w:rStyle w:val="nfasissutil"/>
-          <w:rFonts w:ascii="Arial" w:hAnsi="Arial" w:cs="Arial"/>
-          <w:b/>
-          <w:i w:val="0"/>
-          <w:color w:val="auto"/>
-          <w:sz w:val="24"/>
-          <w:szCs w:val="24"/>
-        </w:rPr>
-        <w:t>Razonabilidad del modelo conceptual y computacional</w:t>
-      </w:r>
-    </w:p>
-    <w:p>
-      <w:pPr>
-        <w:pStyle w:val="Prrafodelista"/>
-        <w:numPr>
-          <w:ilvl w:val="1"/>
-          <w:numId w:val="39"/>
-        </w:numPr>
-        <w:jc w:val="both"/>
-        <w:rPr>
-          <w:rStyle w:val="nfasissutil"/>
-          <w:rFonts w:ascii="Arial" w:hAnsi="Arial" w:cs="Arial"/>
-          <w:b/>
-          <w:i w:val="0"/>
-          <w:color w:val="auto"/>
-          <w:sz w:val="24"/>
-          <w:szCs w:val="24"/>
-        </w:rPr>
-      </w:pPr>
-      <w:r>
-        <w:rPr>
-          <w:rStyle w:val="nfasissutil"/>
-          <w:rFonts w:ascii="Arial" w:hAnsi="Arial" w:cs="Arial"/>
-          <w:b/>
-          <w:i w:val="0"/>
-          <w:color w:val="auto"/>
-          <w:sz w:val="24"/>
-          <w:szCs w:val="24"/>
-        </w:rPr>
-        <w:t>Principales resultados</w:t>
-      </w:r>
-    </w:p>
-    <w:p>
-      <w:pPr>
-        <w:pStyle w:val="Prrafodelista"/>
-        <w:numPr>
-          <w:ilvl w:val="1"/>
-          <w:numId w:val="39"/>
-        </w:numPr>
-        <w:jc w:val="both"/>
-        <w:rPr>
-          <w:rStyle w:val="nfasissutil"/>
-          <w:rFonts w:ascii="Arial" w:hAnsi="Arial" w:cs="Arial"/>
-          <w:b/>
-          <w:i w:val="0"/>
-          <w:color w:val="auto"/>
-          <w:sz w:val="24"/>
-          <w:szCs w:val="24"/>
-        </w:rPr>
-      </w:pPr>
-      <w:r>
-        <w:rPr>
-          <w:rStyle w:val="nfasissutil"/>
-          <w:rFonts w:ascii="Arial" w:hAnsi="Arial" w:cs="Arial"/>
-          <w:b/>
-          <w:i w:val="0"/>
-          <w:color w:val="auto"/>
-          <w:sz w:val="24"/>
-          <w:szCs w:val="24"/>
-        </w:rPr>
-        <w:t>Posibles nuevas políticas de operación</w:t>
-      </w:r>
-    </w:p>
-    <w:p>
-      <w:pPr>
-        <w:pStyle w:val="Prrafodelista"/>
-        <w:ind w:left="792"/>
+        <w:ind w:left="360"/>
         <w:jc w:val="both"/>
         <w:rPr>
           <w:rStyle w:val="nfasissutil"/>
@@ -9694,11 +10952,9 @@
         </w:numPr>
         <w:jc w:val="both"/>
         <w:rPr>
-          <w:rStyle w:val="nfasissutil"/>
           <w:rFonts w:ascii="Arial" w:hAnsi="Arial" w:cs="Arial"/>
           <w:b/>
-          <w:i w:val="0"/>
-          <w:color w:val="auto"/>
+          <w:iCs/>
           <w:sz w:val="24"/>
           <w:szCs w:val="24"/>
         </w:rPr>
@@ -9713,58 +10969,13 @@
           <w:sz w:val="24"/>
           <w:szCs w:val="24"/>
         </w:rPr>
-        <w:t>Bibliografía</w:t>
-      </w:r>
-    </w:p>
-    <w:p>
-      <w:pPr>
-        <w:pStyle w:val="Prrafodelista"/>
-        <w:ind w:left="360"/>
-        <w:jc w:val="both"/>
-        <w:rPr>
-          <w:rStyle w:val="nfasissutil"/>
-          <w:rFonts w:ascii="Arial" w:hAnsi="Arial" w:cs="Arial"/>
-          <w:b/>
-          <w:i w:val="0"/>
-          <w:color w:val="auto"/>
-          <w:sz w:val="24"/>
-          <w:szCs w:val="24"/>
-        </w:rPr>
-      </w:pPr>
-    </w:p>
-    <w:p>
-      <w:pPr>
-        <w:pStyle w:val="Prrafodelista"/>
-        <w:numPr>
-          <w:ilvl w:val="0"/>
-          <w:numId w:val="39"/>
-        </w:numPr>
-        <w:jc w:val="both"/>
-        <w:rPr>
-          <w:rFonts w:ascii="Arial" w:hAnsi="Arial" w:cs="Arial"/>
-          <w:b/>
-          <w:iCs/>
-          <w:sz w:val="24"/>
-          <w:szCs w:val="24"/>
-        </w:rPr>
-      </w:pPr>
-      <w:r>
-        <w:rPr>
-          <w:rStyle w:val="nfasissutil"/>
-          <w:rFonts w:ascii="Arial" w:hAnsi="Arial" w:cs="Arial"/>
-          <w:b/>
-          <w:i w:val="0"/>
-          <w:color w:val="auto"/>
-          <w:sz w:val="24"/>
-          <w:szCs w:val="24"/>
-        </w:rPr>
         <w:t>Anexos</w:t>
       </w:r>
     </w:p>
     <w:sectPr>
-      <w:headerReference w:type="even" r:id="rId16"/>
-      <w:headerReference w:type="default" r:id="rId17"/>
-      <w:footerReference w:type="default" r:id="rId18"/>
+      <w:headerReference w:type="even" r:id="rId18"/>
+      <w:headerReference w:type="default" r:id="rId19"/>
+      <w:footerReference w:type="default" r:id="rId20"/>
       <w:pgSz w:w="12240" w:h="15840"/>
       <w:pgMar w:top="1417" w:right="1701" w:bottom="1417" w:left="1701" w:header="708" w:footer="708" w:gutter="0"/>
       <w:pgNumType w:start="0"/>
@@ -9811,7 +11022,6 @@
         <w:docPartUnique/>
       </w:docPartObj>
     </w:sdtPr>
-    <w:sdtEndPr/>
     <w:sdtContent>
       <w:p>
         <w:pPr>
@@ -9832,7 +11042,7 @@
             <w:noProof/>
             <w:lang w:val="es-ES"/>
           </w:rPr>
-          <w:t>18</w:t>
+          <w:t>10</w:t>
         </w:r>
         <w:r>
           <w:fldChar w:fldCharType="end"/>
@@ -14804,7 +16014,6 @@
   <w:style w:type="character" w:default="1" w:styleId="Fuentedeprrafopredeter">
     <w:name w:val="Default Paragraph Font"/>
     <w:uiPriority w:val="1"/>
-    <w:semiHidden/>
     <w:unhideWhenUsed/>
   </w:style>
   <w:style w:type="table" w:default="1" w:styleId="Tablanormal">
@@ -19233,7 +20442,7 @@
 </file>
 
 <file path=customXml/itemProps1.xml><?xml version="1.0" encoding="utf-8"?>
-<ds:datastoreItem xmlns:ds="http://schemas.openxmlformats.org/officeDocument/2006/customXml" ds:itemID="{C8382D0B-2C66-4EE7-85AD-33CEA90AC7F9}">
+<ds:datastoreItem xmlns:ds="http://schemas.openxmlformats.org/officeDocument/2006/customXml" ds:itemID="{173FB052-A27F-4091-9534-578CE711A62E}">
   <ds:schemaRefs>
     <ds:schemaRef ds:uri="http://schemas.openxmlformats.org/officeDocument/2006/bibliography"/>
   </ds:schemaRefs>

</xml_diff>